<commit_message>
Minor adj. based on feedback
</commit_message>
<xml_diff>
--- a/resources/trunk/docs/JSON-Clear-Text-Signature-Scheme.docx
+++ b/resources/trunk/docs/JSON-Clear-Text-Signature-Scheme.docx
@@ -1981,38 +1981,16 @@
           <w:rFonts w:ascii="Courier New" w:hAnsi="Courier New" w:cs="Courier New"/>
           <w:sz w:val="18"/>
           <w:szCs w:val="18"/>
-          <w:lang w:val="sv-SE"/>
-        </w:rPr>
-      </w:pPr>
-      <w:r>
-        <w:rPr>
-          <w:rFonts w:ascii="Courier New" w:hAnsi="Courier New" w:cs="Courier New"/>
-          <w:sz w:val="18"/>
-          <w:szCs w:val="18"/>
-          <w:lang w:val="sv-SE"/>
+        </w:rPr>
+      </w:pPr>
+      <w:r>
+        <w:rPr>
+          <w:rFonts w:ascii="Courier New" w:hAnsi="Courier New" w:cs="Courier New"/>
+          <w:sz w:val="18"/>
+          <w:szCs w:val="18"/>
         </w:rPr>
         <w:lastRenderedPageBreak/>
-        <w:t xml:space="preserve">        "</w:t>
-      </w:r>
-      <w:proofErr w:type="spellStart"/>
-      <w:r>
-        <w:rPr>
-          <w:rFonts w:ascii="Courier New" w:hAnsi="Courier New" w:cs="Courier New"/>
-          <w:sz w:val="18"/>
-          <w:szCs w:val="18"/>
-          <w:lang w:val="sv-SE"/>
-        </w:rPr>
-        <w:t>Algorithm</w:t>
-      </w:r>
-      <w:proofErr w:type="spellEnd"/>
-      <w:r>
-        <w:rPr>
-          <w:rFonts w:ascii="Courier New" w:hAnsi="Courier New" w:cs="Courier New"/>
-          <w:sz w:val="18"/>
-          <w:szCs w:val="18"/>
-          <w:lang w:val="sv-SE"/>
-        </w:rPr>
-        <w:t>": "http://www.w3.org/2001/04/xmldsig-more#ecdsa-sha256",</w:t>
+        <w:t xml:space="preserve">        "Algorithm": "http://www.w3.org/2001/04/xmldsig-more#ecdsa-sha256",</w:t>
       </w:r>
     </w:p>
     <w:p>
@@ -2032,7 +2010,6 @@
           <w:rFonts w:ascii="Courier New" w:hAnsi="Courier New" w:cs="Courier New"/>
           <w:sz w:val="18"/>
           <w:szCs w:val="18"/>
-          <w:lang w:val="sv-SE"/>
         </w:rPr>
         <w:t xml:space="preserve">        </w:t>
       </w:r>
@@ -2863,6 +2840,43 @@
         </w:rPr>
         <w:t>sorted in lexical UNICODE order</w:t>
       </w:r>
+      <w:r>
+        <w:rPr>
+          <w:rFonts w:ascii="Arial" w:hAnsi="Arial" w:cs="Arial"/>
+          <w:sz w:val="20"/>
+          <w:szCs w:val="20"/>
+        </w:rPr>
+        <w:t xml:space="preserve"> using their </w:t>
+      </w:r>
+      <w:proofErr w:type="spellStart"/>
+      <w:r>
+        <w:rPr>
+          <w:rFonts w:ascii="Arial" w:hAnsi="Arial" w:cs="Arial"/>
+          <w:i/>
+          <w:sz w:val="20"/>
+          <w:szCs w:val="20"/>
+        </w:rPr>
+        <w:t>unescaped</w:t>
+      </w:r>
+      <w:proofErr w:type="spellEnd"/>
+      <w:r>
+        <w:rPr>
+          <w:rFonts w:ascii="Arial" w:hAnsi="Arial" w:cs="Arial"/>
+          <w:sz w:val="20"/>
+          <w:szCs w:val="20"/>
+        </w:rPr>
+        <w:t xml:space="preserve"> form.  Zero-length properties are not allowed</w:t>
+      </w:r>
+      <w:bookmarkStart w:id="0" w:name="_GoBack"/>
+      <w:bookmarkEnd w:id="0"/>
+      <w:r>
+        <w:rPr>
+          <w:rFonts w:ascii="Arial" w:hAnsi="Arial" w:cs="Arial"/>
+          <w:sz w:val="20"/>
+          <w:szCs w:val="20"/>
+        </w:rPr>
+        <w:t>.</w:t>
+      </w:r>
     </w:p>
     <w:p>
       <w:pPr>
@@ -3343,8 +3357,6 @@
           <w:szCs w:val="18"/>
         </w:rPr>
       </w:pPr>
-      <w:bookmarkStart w:id="0" w:name="_GoBack"/>
-      <w:bookmarkEnd w:id="0"/>
     </w:p>
     <w:p>
       <w:pPr>

</xml_diff>

<commit_message>
V0.53 - New Escape handling
</commit_message>
<xml_diff>
--- a/resources/trunk/docs/JSON-Clear-Text-Signature-Scheme.docx
+++ b/resources/trunk/docs/JSON-Clear-Text-Signature-Scheme.docx
@@ -1476,6 +1476,14 @@
           <w:sz w:val="18"/>
           <w:szCs w:val="18"/>
         </w:rPr>
+        <w:t xml:space="preserve"> </w:t>
+      </w:r>
+      <w:r>
+        <w:rPr>
+          <w:rFonts w:ascii="Courier New" w:hAnsi="Courier New" w:cs="Courier New"/>
+          <w:sz w:val="18"/>
+          <w:szCs w:val="18"/>
+        </w:rPr>
         <w:t xml:space="preserve">  {</w:t>
       </w:r>
     </w:p>
@@ -1518,7 +1526,7 @@
           <w:sz w:val="18"/>
           <w:szCs w:val="18"/>
         </w:rPr>
-        <w:t xml:space="preserve">    "Now": "2013-09-05T08:12:07+02:00",</w:t>
+        <w:t xml:space="preserve">    "Now": "2013-09-13T13:17:08+02:00",</w:t>
       </w:r>
     </w:p>
     <w:p>
@@ -1539,25 +1547,7 @@
           <w:sz w:val="18"/>
           <w:szCs w:val="18"/>
         </w:rPr>
-        <w:t xml:space="preserve">    "</w:t>
-      </w:r>
-      <w:proofErr w:type="spellStart"/>
-      <w:r>
-        <w:rPr>
-          <w:rFonts w:ascii="Courier New" w:hAnsi="Courier New" w:cs="Courier New"/>
-          <w:sz w:val="18"/>
-          <w:szCs w:val="18"/>
-        </w:rPr>
-        <w:t>Barray</w:t>
-      </w:r>
-      <w:proofErr w:type="spellEnd"/>
-      <w:r>
-        <w:rPr>
-          <w:rFonts w:ascii="Courier New" w:hAnsi="Courier New" w:cs="Courier New"/>
-          <w:sz w:val="18"/>
-          <w:szCs w:val="18"/>
-        </w:rPr>
-        <w:t>":</w:t>
+        <w:t xml:space="preserve">    "Order": </w:t>
       </w:r>
     </w:p>
     <w:p>
@@ -1578,7 +1568,7 @@
           <w:sz w:val="18"/>
           <w:szCs w:val="18"/>
         </w:rPr>
-        <w:t xml:space="preserve">      [{</w:t>
+        <w:t xml:space="preserve">      {</w:t>
       </w:r>
     </w:p>
     <w:p>
@@ -1599,7 +1589,7 @@
           <w:sz w:val="18"/>
           <w:szCs w:val="18"/>
         </w:rPr>
-        <w:t xml:space="preserve">         "Value": -689,</w:t>
+        <w:t xml:space="preserve">        "Currency": "USD",</w:t>
       </w:r>
     </w:p>
     <w:p>
@@ -1612,15 +1602,25 @@
           <w:rFonts w:ascii="Courier New" w:hAnsi="Courier New" w:cs="Courier New"/>
           <w:sz w:val="18"/>
           <w:szCs w:val="18"/>
-        </w:rPr>
-      </w:pPr>
-      <w:r>
-        <w:rPr>
-          <w:rFonts w:ascii="Courier New" w:hAnsi="Courier New" w:cs="Courier New"/>
-          <w:sz w:val="18"/>
-          <w:szCs w:val="18"/>
-        </w:rPr>
-        <w:t xml:space="preserve">         "String": "656756#",</w:t>
+          <w:lang w:val="sv-SE"/>
+        </w:rPr>
+      </w:pPr>
+      <w:r>
+        <w:rPr>
+          <w:rFonts w:ascii="Courier New" w:hAnsi="Courier New" w:cs="Courier New"/>
+          <w:sz w:val="18"/>
+          <w:szCs w:val="18"/>
+        </w:rPr>
+        <w:t xml:space="preserve">        </w:t>
+      </w:r>
+      <w:r>
+        <w:rPr>
+          <w:rFonts w:ascii="Courier New" w:hAnsi="Courier New" w:cs="Courier New"/>
+          <w:sz w:val="18"/>
+          <w:szCs w:val="18"/>
+          <w:lang w:val="sv-SE"/>
+        </w:rPr>
+        <w:t>"VAT": 1.45,</w:t>
       </w:r>
     </w:p>
     <w:p>
@@ -1633,15 +1633,37 @@
           <w:rFonts w:ascii="Courier New" w:hAnsi="Courier New" w:cs="Courier New"/>
           <w:sz w:val="18"/>
           <w:szCs w:val="18"/>
-        </w:rPr>
-      </w:pPr>
-      <w:r>
-        <w:rPr>
-          <w:rFonts w:ascii="Courier New" w:hAnsi="Courier New" w:cs="Courier New"/>
-          <w:sz w:val="18"/>
-          <w:szCs w:val="18"/>
-        </w:rPr>
-        <w:t xml:space="preserve">         "Fantastic": true</w:t>
+          <w:lang w:val="sv-SE"/>
+        </w:rPr>
+      </w:pPr>
+      <w:r>
+        <w:rPr>
+          <w:rFonts w:ascii="Courier New" w:hAnsi="Courier New" w:cs="Courier New"/>
+          <w:sz w:val="18"/>
+          <w:szCs w:val="18"/>
+          <w:lang w:val="sv-SE"/>
+        </w:rPr>
+        <w:t xml:space="preserve">        "</w:t>
+      </w:r>
+      <w:proofErr w:type="spellStart"/>
+      <w:r>
+        <w:rPr>
+          <w:rFonts w:ascii="Courier New" w:hAnsi="Courier New" w:cs="Courier New"/>
+          <w:sz w:val="18"/>
+          <w:szCs w:val="18"/>
+          <w:lang w:val="sv-SE"/>
+        </w:rPr>
+        <w:t>OrderLines</w:t>
+      </w:r>
+      <w:proofErr w:type="spellEnd"/>
+      <w:r>
+        <w:rPr>
+          <w:rFonts w:ascii="Courier New" w:hAnsi="Courier New" w:cs="Courier New"/>
+          <w:sz w:val="18"/>
+          <w:szCs w:val="18"/>
+          <w:lang w:val="sv-SE"/>
+        </w:rPr>
+        <w:t xml:space="preserve">": </w:t>
       </w:r>
     </w:p>
     <w:p>
@@ -1654,15 +1676,17 @@
           <w:rFonts w:ascii="Courier New" w:hAnsi="Courier New" w:cs="Courier New"/>
           <w:sz w:val="18"/>
           <w:szCs w:val="18"/>
-        </w:rPr>
-      </w:pPr>
-      <w:r>
-        <w:rPr>
-          <w:rFonts w:ascii="Courier New" w:hAnsi="Courier New" w:cs="Courier New"/>
-          <w:sz w:val="18"/>
-          <w:szCs w:val="18"/>
-        </w:rPr>
-        <w:t xml:space="preserve">       },</w:t>
+          <w:lang w:val="sv-SE"/>
+        </w:rPr>
+      </w:pPr>
+      <w:r>
+        <w:rPr>
+          <w:rFonts w:ascii="Courier New" w:hAnsi="Courier New" w:cs="Courier New"/>
+          <w:sz w:val="18"/>
+          <w:szCs w:val="18"/>
+          <w:lang w:val="sv-SE"/>
+        </w:rPr>
+        <w:t xml:space="preserve">          [{</w:t>
       </w:r>
     </w:p>
     <w:p>
@@ -1675,15 +1699,37 @@
           <w:rFonts w:ascii="Courier New" w:hAnsi="Courier New" w:cs="Courier New"/>
           <w:sz w:val="18"/>
           <w:szCs w:val="18"/>
-        </w:rPr>
-      </w:pPr>
-      <w:r>
-        <w:rPr>
-          <w:rFonts w:ascii="Courier New" w:hAnsi="Courier New" w:cs="Courier New"/>
-          <w:sz w:val="18"/>
-          <w:szCs w:val="18"/>
-        </w:rPr>
-        <w:t xml:space="preserve">       {</w:t>
+          <w:lang w:val="sv-SE"/>
+        </w:rPr>
+      </w:pPr>
+      <w:r>
+        <w:rPr>
+          <w:rFonts w:ascii="Courier New" w:hAnsi="Courier New" w:cs="Courier New"/>
+          <w:sz w:val="18"/>
+          <w:szCs w:val="18"/>
+          <w:lang w:val="sv-SE"/>
+        </w:rPr>
+        <w:t xml:space="preserve">             "</w:t>
+      </w:r>
+      <w:proofErr w:type="spellStart"/>
+      <w:r>
+        <w:rPr>
+          <w:rFonts w:ascii="Courier New" w:hAnsi="Courier New" w:cs="Courier New"/>
+          <w:sz w:val="18"/>
+          <w:szCs w:val="18"/>
+          <w:lang w:val="sv-SE"/>
+        </w:rPr>
+        <w:t>Units</w:t>
+      </w:r>
+      <w:proofErr w:type="spellEnd"/>
+      <w:r>
+        <w:rPr>
+          <w:rFonts w:ascii="Courier New" w:hAnsi="Courier New" w:cs="Courier New"/>
+          <w:sz w:val="18"/>
+          <w:szCs w:val="18"/>
+          <w:lang w:val="sv-SE"/>
+        </w:rPr>
+        <w:t>": 1,</w:t>
       </w:r>
     </w:p>
     <w:p>
@@ -1696,15 +1742,37 @@
           <w:rFonts w:ascii="Courier New" w:hAnsi="Courier New" w:cs="Courier New"/>
           <w:sz w:val="18"/>
           <w:szCs w:val="18"/>
-        </w:rPr>
-      </w:pPr>
-      <w:r>
-        <w:rPr>
-          <w:rFonts w:ascii="Courier New" w:hAnsi="Courier New" w:cs="Courier New"/>
-          <w:sz w:val="18"/>
-          <w:szCs w:val="18"/>
-        </w:rPr>
-        <w:t xml:space="preserve">         "Value": -689,</w:t>
+          <w:lang w:val="sv-SE"/>
+        </w:rPr>
+      </w:pPr>
+      <w:r>
+        <w:rPr>
+          <w:rFonts w:ascii="Courier New" w:hAnsi="Courier New" w:cs="Courier New"/>
+          <w:sz w:val="18"/>
+          <w:szCs w:val="18"/>
+          <w:lang w:val="sv-SE"/>
+        </w:rPr>
+        <w:t xml:space="preserve">             "</w:t>
+      </w:r>
+      <w:proofErr w:type="gramStart"/>
+      <w:r>
+        <w:rPr>
+          <w:rFonts w:ascii="Courier New" w:hAnsi="Courier New" w:cs="Courier New"/>
+          <w:sz w:val="18"/>
+          <w:szCs w:val="18"/>
+          <w:lang w:val="sv-SE"/>
+        </w:rPr>
+        <w:t>SKU</w:t>
+      </w:r>
+      <w:proofErr w:type="gramEnd"/>
+      <w:r>
+        <w:rPr>
+          <w:rFonts w:ascii="Courier New" w:hAnsi="Courier New" w:cs="Courier New"/>
+          <w:sz w:val="18"/>
+          <w:szCs w:val="18"/>
+          <w:lang w:val="sv-SE"/>
+        </w:rPr>
+        <w:t>": "TR-46565666",</w:t>
       </w:r>
     </w:p>
     <w:p>
@@ -1724,8 +1792,45 @@
           <w:rFonts w:ascii="Courier New" w:hAnsi="Courier New" w:cs="Courier New"/>
           <w:sz w:val="18"/>
           <w:szCs w:val="18"/>
-        </w:rPr>
-        <w:t xml:space="preserve">         "String": "656756#",</w:t>
+          <w:lang w:val="sv-SE"/>
+        </w:rPr>
+        <w:t xml:space="preserve">             </w:t>
+      </w:r>
+      <w:r>
+        <w:rPr>
+          <w:rFonts w:ascii="Courier New" w:hAnsi="Courier New" w:cs="Courier New"/>
+          <w:sz w:val="18"/>
+          <w:szCs w:val="18"/>
+        </w:rPr>
+        <w:t>"</w:t>
+      </w:r>
+      <w:proofErr w:type="spellStart"/>
+      <w:r>
+        <w:rPr>
+          <w:rFonts w:ascii="Courier New" w:hAnsi="Courier New" w:cs="Courier New"/>
+          <w:sz w:val="18"/>
+          <w:szCs w:val="18"/>
+        </w:rPr>
+        <w:t>UnitPrice</w:t>
+      </w:r>
+      <w:proofErr w:type="spellEnd"/>
+      <w:r>
+        <w:rPr>
+          <w:rFonts w:ascii="Courier New" w:hAnsi="Courier New" w:cs="Courier New"/>
+          <w:sz w:val="18"/>
+          <w:szCs w:val="18"/>
+        </w:rPr>
+        <w:t xml:space="preserve">": </w:t>
+      </w:r>
+      <w:r>
+        <w:rPr>
+          <w:rFonts w:ascii="Courier New" w:hAnsi="Courier New" w:cs="Courier New"/>
+          <w:b/>
+          <w:color w:val="0070C0"/>
+          <w:sz w:val="18"/>
+          <w:szCs w:val="18"/>
+        </w:rPr>
+        <w:t>4.50</w:t>
       </w:r>
     </w:p>
     <w:p>
@@ -1746,7 +1851,7 @@
           <w:sz w:val="18"/>
           <w:szCs w:val="18"/>
         </w:rPr>
-        <w:t xml:space="preserve">         "Fantastic": false</w:t>
+        <w:t xml:space="preserve">           },</w:t>
       </w:r>
     </w:p>
     <w:p>
@@ -1767,7 +1872,7 @@
           <w:sz w:val="18"/>
           <w:szCs w:val="18"/>
         </w:rPr>
-        <w:t xml:space="preserve">       }],</w:t>
+        <w:t xml:space="preserve">           {</w:t>
       </w:r>
     </w:p>
     <w:p>
@@ -1788,7 +1893,7 @@
           <w:sz w:val="18"/>
           <w:szCs w:val="18"/>
         </w:rPr>
-        <w:t xml:space="preserve">    "Array": [],</w:t>
+        <w:t xml:space="preserve">             "Units": 3,</w:t>
       </w:r>
     </w:p>
     <w:p>
@@ -1809,7 +1914,7 @@
           <w:sz w:val="18"/>
           <w:szCs w:val="18"/>
         </w:rPr>
-        <w:t xml:space="preserve">    "ID": "VS2LUCgUpSgc08b2GTnQ",</w:t>
+        <w:t xml:space="preserve">             "SKU": "JK-56566655",</w:t>
       </w:r>
     </w:p>
     <w:p>
@@ -1830,7 +1935,7 @@
           <w:sz w:val="18"/>
           <w:szCs w:val="18"/>
         </w:rPr>
-        <w:t xml:space="preserve">    "Strings": ["</w:t>
+        <w:t xml:space="preserve">             "</w:t>
       </w:r>
       <w:proofErr w:type="spellStart"/>
       <w:r>
@@ -1839,7 +1944,7 @@
           <w:sz w:val="18"/>
           <w:szCs w:val="18"/>
         </w:rPr>
-        <w:t>One","Two","Three</w:t>
+        <w:t>UnitPrice</w:t>
       </w:r>
       <w:proofErr w:type="spellEnd"/>
       <w:r>
@@ -1848,7 +1953,7 @@
           <w:sz w:val="18"/>
           <w:szCs w:val="18"/>
         </w:rPr>
-        <w:t>"],</w:t>
+        <w:t>": 39.99</w:t>
       </w:r>
     </w:p>
     <w:p>
@@ -1869,25 +1974,7 @@
           <w:sz w:val="18"/>
           <w:szCs w:val="18"/>
         </w:rPr>
-        <w:t xml:space="preserve">    "</w:t>
-      </w:r>
-      <w:proofErr w:type="spellStart"/>
-      <w:r>
-        <w:rPr>
-          <w:rFonts w:ascii="Courier New" w:hAnsi="Courier New" w:cs="Courier New"/>
-          <w:sz w:val="18"/>
-          <w:szCs w:val="18"/>
-        </w:rPr>
-        <w:t>EscapeMe</w:t>
-      </w:r>
-      <w:proofErr w:type="spellEnd"/>
-      <w:r>
-        <w:rPr>
-          <w:rFonts w:ascii="Courier New" w:hAnsi="Courier New" w:cs="Courier New"/>
-          <w:sz w:val="18"/>
-          <w:szCs w:val="18"/>
-        </w:rPr>
-        <w:t>": "A\\\"",</w:t>
+        <w:t xml:space="preserve">           }]</w:t>
       </w:r>
     </w:p>
     <w:p>
@@ -1908,25 +1995,7 @@
           <w:sz w:val="18"/>
           <w:szCs w:val="18"/>
         </w:rPr>
-        <w:t xml:space="preserve">    "</w:t>
-      </w:r>
-      <w:proofErr w:type="spellStart"/>
-      <w:r>
-        <w:rPr>
-          <w:rFonts w:ascii="Courier New" w:hAnsi="Courier New" w:cs="Courier New"/>
-          <w:sz w:val="18"/>
-          <w:szCs w:val="18"/>
-        </w:rPr>
-        <w:t>Int</w:t>
-      </w:r>
-      <w:proofErr w:type="spellEnd"/>
-      <w:r>
-        <w:rPr>
-          <w:rFonts w:ascii="Courier New" w:hAnsi="Courier New" w:cs="Courier New"/>
-          <w:sz w:val="18"/>
-          <w:szCs w:val="18"/>
-        </w:rPr>
-        <w:t>": 78,</w:t>
+        <w:t xml:space="preserve">      },</w:t>
       </w:r>
     </w:p>
     <w:p>
@@ -1947,7 +2016,79 @@
           <w:sz w:val="18"/>
           <w:szCs w:val="18"/>
         </w:rPr>
-        <w:t xml:space="preserve">    "Signature":</w:t>
+        <w:t xml:space="preserve">    "</w:t>
+      </w:r>
+      <w:proofErr w:type="spellStart"/>
+      <w:r>
+        <w:rPr>
+          <w:rFonts w:ascii="Courier New" w:hAnsi="Courier New" w:cs="Courier New"/>
+          <w:sz w:val="18"/>
+          <w:szCs w:val="18"/>
+        </w:rPr>
+        <w:t>EscapeMe</w:t>
+      </w:r>
+      <w:proofErr w:type="spellEnd"/>
+      <w:r>
+        <w:rPr>
+          <w:rFonts w:ascii="Courier New" w:hAnsi="Courier New" w:cs="Courier New"/>
+          <w:sz w:val="18"/>
+          <w:szCs w:val="18"/>
+        </w:rPr>
+        <w:t>": "</w:t>
+      </w:r>
+      <w:r>
+        <w:rPr>
+          <w:rFonts w:ascii="Courier New" w:hAnsi="Courier New" w:cs="Courier New"/>
+          <w:b/>
+          <w:color w:val="C00000"/>
+          <w:sz w:val="18"/>
+          <w:szCs w:val="18"/>
+        </w:rPr>
+        <w:t>\u000F\u000a</w:t>
+      </w:r>
+      <w:r>
+        <w:rPr>
+          <w:rFonts w:ascii="Courier New" w:hAnsi="Courier New" w:cs="Courier New"/>
+          <w:sz w:val="18"/>
+          <w:szCs w:val="18"/>
+        </w:rPr>
+        <w:t>A</w:t>
+      </w:r>
+      <w:r>
+        <w:rPr>
+          <w:rFonts w:ascii="Courier New" w:hAnsi="Courier New" w:cs="Courier New"/>
+          <w:b/>
+          <w:color w:val="C00000"/>
+          <w:sz w:val="18"/>
+          <w:szCs w:val="18"/>
+        </w:rPr>
+        <w:t>\u0042</w:t>
+      </w:r>
+      <w:r>
+        <w:rPr>
+          <w:rFonts w:ascii="Courier New" w:hAnsi="Courier New" w:cs="Courier New"/>
+          <w:sz w:val="18"/>
+          <w:szCs w:val="18"/>
+        </w:rPr>
+        <w:t>\\\"</w:t>
+      </w:r>
+      <w:r>
+        <w:rPr>
+          <w:rFonts w:ascii="Courier New" w:hAnsi="Courier New" w:cs="Courier New"/>
+          <w:b/>
+          <w:color w:val="C00000"/>
+          <w:sz w:val="18"/>
+          <w:szCs w:val="18"/>
+        </w:rPr>
+        <w:t>\/</w:t>
+      </w:r>
+      <w:r>
+        <w:rPr>
+          <w:rFonts w:ascii="Courier New" w:hAnsi="Courier New" w:cs="Courier New"/>
+          <w:sz w:val="18"/>
+          <w:szCs w:val="18"/>
+        </w:rPr>
+        <w:t>",</w:t>
       </w:r>
     </w:p>
     <w:p>
@@ -1968,7 +2109,7 @@
           <w:sz w:val="18"/>
           <w:szCs w:val="18"/>
         </w:rPr>
-        <w:t xml:space="preserve">      {</w:t>
+        <w:t xml:space="preserve">    "Signature": </w:t>
       </w:r>
     </w:p>
     <w:p>
@@ -1981,6 +2122,7 @@
           <w:rFonts w:ascii="Courier New" w:hAnsi="Courier New" w:cs="Courier New"/>
           <w:sz w:val="18"/>
           <w:szCs w:val="18"/>
+          <w:lang w:val="sv-SE"/>
         </w:rPr>
       </w:pPr>
       <w:r>
@@ -1990,7 +2132,16 @@
           <w:szCs w:val="18"/>
         </w:rPr>
         <w:lastRenderedPageBreak/>
-        <w:t xml:space="preserve">        "Algorithm": "http://www.w3.org/2001/04/xmldsig-more#ecdsa-sha256",</w:t>
+        <w:t xml:space="preserve">      </w:t>
+      </w:r>
+      <w:r>
+        <w:rPr>
+          <w:rFonts w:ascii="Courier New" w:hAnsi="Courier New" w:cs="Courier New"/>
+          <w:sz w:val="18"/>
+          <w:szCs w:val="18"/>
+          <w:lang w:val="sv-SE"/>
+        </w:rPr>
+        <w:t>{</w:t>
       </w:r>
     </w:p>
     <w:p>
@@ -2003,23 +2154,17 @@
           <w:rFonts w:ascii="Courier New" w:hAnsi="Courier New" w:cs="Courier New"/>
           <w:sz w:val="18"/>
           <w:szCs w:val="18"/>
-        </w:rPr>
-      </w:pPr>
-      <w:r>
-        <w:rPr>
-          <w:rFonts w:ascii="Courier New" w:hAnsi="Courier New" w:cs="Courier New"/>
-          <w:sz w:val="18"/>
-          <w:szCs w:val="18"/>
-        </w:rPr>
-        <w:t xml:space="preserve">        </w:t>
-      </w:r>
-      <w:r>
-        <w:rPr>
-          <w:rFonts w:ascii="Courier New" w:hAnsi="Courier New" w:cs="Courier New"/>
-          <w:sz w:val="18"/>
-          <w:szCs w:val="18"/>
-        </w:rPr>
-        <w:t>"</w:t>
+          <w:lang w:val="sv-SE"/>
+        </w:rPr>
+      </w:pPr>
+      <w:r>
+        <w:rPr>
+          <w:rFonts w:ascii="Courier New" w:hAnsi="Courier New" w:cs="Courier New"/>
+          <w:sz w:val="18"/>
+          <w:szCs w:val="18"/>
+          <w:lang w:val="sv-SE"/>
+        </w:rPr>
+        <w:t xml:space="preserve">        "</w:t>
       </w:r>
       <w:proofErr w:type="spellStart"/>
       <w:r>
@@ -2027,8 +2172,9 @@
           <w:rFonts w:ascii="Courier New" w:hAnsi="Courier New" w:cs="Courier New"/>
           <w:sz w:val="18"/>
           <w:szCs w:val="18"/>
-        </w:rPr>
-        <w:t>KeyInfo</w:t>
+          <w:lang w:val="sv-SE"/>
+        </w:rPr>
+        <w:t>Algorithm</w:t>
       </w:r>
       <w:proofErr w:type="spellEnd"/>
       <w:r>
@@ -2036,8 +2182,9 @@
           <w:rFonts w:ascii="Courier New" w:hAnsi="Courier New" w:cs="Courier New"/>
           <w:sz w:val="18"/>
           <w:szCs w:val="18"/>
-        </w:rPr>
-        <w:t>":</w:t>
+          <w:lang w:val="sv-SE"/>
+        </w:rPr>
+        <w:t>": "http://www.w3.org/2001/04/xmldsig-more#ecdsa-sha256",</w:t>
       </w:r>
     </w:p>
     <w:p>
@@ -2057,8 +2204,35 @@
           <w:rFonts w:ascii="Courier New" w:hAnsi="Courier New" w:cs="Courier New"/>
           <w:sz w:val="18"/>
           <w:szCs w:val="18"/>
-        </w:rPr>
-        <w:t xml:space="preserve">          {</w:t>
+          <w:lang w:val="sv-SE"/>
+        </w:rPr>
+        <w:t xml:space="preserve">        </w:t>
+      </w:r>
+      <w:r>
+        <w:rPr>
+          <w:rFonts w:ascii="Courier New" w:hAnsi="Courier New" w:cs="Courier New"/>
+          <w:sz w:val="18"/>
+          <w:szCs w:val="18"/>
+        </w:rPr>
+        <w:t>"</w:t>
+      </w:r>
+      <w:proofErr w:type="spellStart"/>
+      <w:r>
+        <w:rPr>
+          <w:rFonts w:ascii="Courier New" w:hAnsi="Courier New" w:cs="Courier New"/>
+          <w:sz w:val="18"/>
+          <w:szCs w:val="18"/>
+        </w:rPr>
+        <w:t>KeyInfo</w:t>
+      </w:r>
+      <w:proofErr w:type="spellEnd"/>
+      <w:r>
+        <w:rPr>
+          <w:rFonts w:ascii="Courier New" w:hAnsi="Courier New" w:cs="Courier New"/>
+          <w:sz w:val="18"/>
+          <w:szCs w:val="18"/>
+        </w:rPr>
+        <w:t xml:space="preserve">": </w:t>
       </w:r>
     </w:p>
     <w:p>
@@ -2079,25 +2253,7 @@
           <w:sz w:val="18"/>
           <w:szCs w:val="18"/>
         </w:rPr>
-        <w:t xml:space="preserve">            "</w:t>
-      </w:r>
-      <w:proofErr w:type="spellStart"/>
-      <w:r>
-        <w:rPr>
-          <w:rFonts w:ascii="Courier New" w:hAnsi="Courier New" w:cs="Courier New"/>
-          <w:sz w:val="18"/>
-          <w:szCs w:val="18"/>
-        </w:rPr>
-        <w:t>PublicKey</w:t>
-      </w:r>
-      <w:proofErr w:type="spellEnd"/>
-      <w:r>
-        <w:rPr>
-          <w:rFonts w:ascii="Courier New" w:hAnsi="Courier New" w:cs="Courier New"/>
-          <w:sz w:val="18"/>
-          <w:szCs w:val="18"/>
-        </w:rPr>
-        <w:t>":</w:t>
+        <w:t xml:space="preserve">          {</w:t>
       </w:r>
     </w:p>
     <w:p>
@@ -2118,7 +2274,25 @@
           <w:sz w:val="18"/>
           <w:szCs w:val="18"/>
         </w:rPr>
-        <w:t xml:space="preserve">              {</w:t>
+        <w:t xml:space="preserve">            "</w:t>
+      </w:r>
+      <w:proofErr w:type="spellStart"/>
+      <w:r>
+        <w:rPr>
+          <w:rFonts w:ascii="Courier New" w:hAnsi="Courier New" w:cs="Courier New"/>
+          <w:sz w:val="18"/>
+          <w:szCs w:val="18"/>
+        </w:rPr>
+        <w:t>PublicKey</w:t>
+      </w:r>
+      <w:proofErr w:type="spellEnd"/>
+      <w:r>
+        <w:rPr>
+          <w:rFonts w:ascii="Courier New" w:hAnsi="Courier New" w:cs="Courier New"/>
+          <w:sz w:val="18"/>
+          <w:szCs w:val="18"/>
+        </w:rPr>
+        <w:t xml:space="preserve">": </w:t>
       </w:r>
     </w:p>
     <w:p>
@@ -2139,7 +2313,7 @@
           <w:sz w:val="18"/>
           <w:szCs w:val="18"/>
         </w:rPr>
-        <w:t xml:space="preserve">                "EC":</w:t>
+        <w:t xml:space="preserve">              {</w:t>
       </w:r>
     </w:p>
     <w:p>
@@ -2160,7 +2334,7 @@
           <w:sz w:val="18"/>
           <w:szCs w:val="18"/>
         </w:rPr>
-        <w:t xml:space="preserve">                  {</w:t>
+        <w:t xml:space="preserve">                "EC": </w:t>
       </w:r>
     </w:p>
     <w:p>
@@ -2181,43 +2355,7 @@
           <w:sz w:val="18"/>
           <w:szCs w:val="18"/>
         </w:rPr>
-        <w:t xml:space="preserve">                    "</w:t>
-      </w:r>
-      <w:proofErr w:type="spellStart"/>
-      <w:r>
-        <w:rPr>
-          <w:rFonts w:ascii="Courier New" w:hAnsi="Courier New" w:cs="Courier New"/>
-          <w:sz w:val="18"/>
-          <w:szCs w:val="18"/>
-        </w:rPr>
-        <w:t>NamedCurve</w:t>
-      </w:r>
-      <w:proofErr w:type="spellEnd"/>
-      <w:r>
-        <w:rPr>
-          <w:rFonts w:ascii="Courier New" w:hAnsi="Courier New" w:cs="Courier New"/>
-          <w:sz w:val="18"/>
-          <w:szCs w:val="18"/>
-        </w:rPr>
-        <w:t>": "http://xmlns.webpki.org/</w:t>
-      </w:r>
-      <w:proofErr w:type="spellStart"/>
-      <w:r>
-        <w:rPr>
-          <w:rFonts w:ascii="Courier New" w:hAnsi="Courier New" w:cs="Courier New"/>
-          <w:sz w:val="18"/>
-          <w:szCs w:val="18"/>
-        </w:rPr>
-        <w:t>sks</w:t>
-      </w:r>
-      <w:proofErr w:type="spellEnd"/>
-      <w:r>
-        <w:rPr>
-          <w:rFonts w:ascii="Courier New" w:hAnsi="Courier New" w:cs="Courier New"/>
-          <w:sz w:val="18"/>
-          <w:szCs w:val="18"/>
-        </w:rPr>
-        <w:t>/algorithm#ec.p256",</w:t>
+        <w:t xml:space="preserve">                  {</w:t>
       </w:r>
     </w:p>
     <w:p>
@@ -2238,7 +2376,43 @@
           <w:sz w:val="18"/>
           <w:szCs w:val="18"/>
         </w:rPr>
-        <w:t xml:space="preserve">                    "X": "lNxNvAUEE8t7DSQBft93LVSXxKCiVjhbWWfyg023FCk=",</w:t>
+        <w:t xml:space="preserve">                    "</w:t>
+      </w:r>
+      <w:proofErr w:type="spellStart"/>
+      <w:r>
+        <w:rPr>
+          <w:rFonts w:ascii="Courier New" w:hAnsi="Courier New" w:cs="Courier New"/>
+          <w:sz w:val="18"/>
+          <w:szCs w:val="18"/>
+        </w:rPr>
+        <w:t>NamedCurve</w:t>
+      </w:r>
+      <w:proofErr w:type="spellEnd"/>
+      <w:r>
+        <w:rPr>
+          <w:rFonts w:ascii="Courier New" w:hAnsi="Courier New" w:cs="Courier New"/>
+          <w:sz w:val="18"/>
+          <w:szCs w:val="18"/>
+        </w:rPr>
+        <w:t>": "http://xmlns.webpki.org/</w:t>
+      </w:r>
+      <w:proofErr w:type="spellStart"/>
+      <w:r>
+        <w:rPr>
+          <w:rFonts w:ascii="Courier New" w:hAnsi="Courier New" w:cs="Courier New"/>
+          <w:sz w:val="18"/>
+          <w:szCs w:val="18"/>
+        </w:rPr>
+        <w:t>sks</w:t>
+      </w:r>
+      <w:proofErr w:type="spellEnd"/>
+      <w:r>
+        <w:rPr>
+          <w:rFonts w:ascii="Courier New" w:hAnsi="Courier New" w:cs="Courier New"/>
+          <w:sz w:val="18"/>
+          <w:szCs w:val="18"/>
+        </w:rPr>
+        <w:t>/algorithm#ec.p256",</w:t>
       </w:r>
     </w:p>
     <w:p>
@@ -2259,7 +2433,7 @@
           <w:sz w:val="18"/>
           <w:szCs w:val="18"/>
         </w:rPr>
-        <w:t xml:space="preserve">                    "Y": "LmTlQxXB3LgZrNLmhOfMaCnDizczC/RfQ6Kx8iNwfFA="</w:t>
+        <w:t xml:space="preserve">                    "X": "lNxNvAUEE8t7DSQBft93LVSXxKCiVjhbWWfyg023FCk=",</w:t>
       </w:r>
     </w:p>
     <w:p>
@@ -2280,7 +2454,7 @@
           <w:sz w:val="18"/>
           <w:szCs w:val="18"/>
         </w:rPr>
-        <w:t xml:space="preserve">                  }</w:t>
+        <w:t xml:space="preserve">                    "Y": "LmTlQxXB3LgZrNLmhOfMaCnDizczC/RfQ6Kx8iNwfFA="</w:t>
       </w:r>
     </w:p>
     <w:p>
@@ -2301,7 +2475,7 @@
           <w:sz w:val="18"/>
           <w:szCs w:val="18"/>
         </w:rPr>
-        <w:t xml:space="preserve">              }</w:t>
+        <w:t xml:space="preserve">                  }</w:t>
       </w:r>
     </w:p>
     <w:p>
@@ -2322,7 +2496,7 @@
           <w:sz w:val="18"/>
           <w:szCs w:val="18"/>
         </w:rPr>
-        <w:t xml:space="preserve">          },</w:t>
+        <w:t xml:space="preserve">              }</w:t>
       </w:r>
     </w:p>
     <w:p>
@@ -2343,6 +2517,27 @@
           <w:sz w:val="18"/>
           <w:szCs w:val="18"/>
         </w:rPr>
+        <w:t xml:space="preserve">          },</w:t>
+      </w:r>
+    </w:p>
+    <w:p>
+      <w:pPr>
+        <w:autoSpaceDE w:val="0"/>
+        <w:autoSpaceDN w:val="0"/>
+        <w:adjustRightInd w:val="0"/>
+        <w:spacing w:after="0" w:line="240" w:lineRule="auto"/>
+        <w:rPr>
+          <w:rFonts w:ascii="Courier New" w:hAnsi="Courier New" w:cs="Courier New"/>
+          <w:sz w:val="18"/>
+          <w:szCs w:val="18"/>
+        </w:rPr>
+      </w:pPr>
+      <w:r>
+        <w:rPr>
+          <w:rFonts w:ascii="Courier New" w:hAnsi="Courier New" w:cs="Courier New"/>
+          <w:sz w:val="18"/>
+          <w:szCs w:val="18"/>
+        </w:rPr>
         <w:t xml:space="preserve">        "</w:t>
       </w:r>
       <w:proofErr w:type="spellStart"/>
@@ -2361,7 +2556,7 @@
           <w:sz w:val="18"/>
           <w:szCs w:val="18"/>
         </w:rPr>
-        <w:t>": "MEQCICgrt6efhJc4rR5GddRnfro3VDC0rkX+ENKxpR+RJ1gmAiBezxxAVhg/uDAjoavvFNasvlwaQ7wLgraYms2z2hIkyw=="</w:t>
+        <w:t>": "MEUCIAeai8SH3aLo6Mp6Fmv1Emz1GZzfn17TgJJQDfiD1wV1AiEAoObC/bKLA0HAC0RjEaz/WQGKlYVdSim77Soqjxic9+g="</w:t>
       </w:r>
     </w:p>
     <w:p>
@@ -2606,174 +2801,6 @@
     </w:p>
     <w:p>
       <w:pPr>
-        <w:pStyle w:val="HTMLPreformatted"/>
-        <w:spacing w:after="120"/>
-        <w:rPr>
-          <w:rFonts w:ascii="Arial" w:hAnsi="Arial" w:cs="Arial"/>
-        </w:rPr>
-      </w:pPr>
-      <w:r>
-        <w:rPr>
-          <w:rFonts w:ascii="Arial" w:hAnsi="Arial" w:cs="Arial"/>
-        </w:rPr>
-        <w:t>Restriction:</w:t>
-      </w:r>
-      <w:r>
-        <w:rPr>
-          <w:rFonts w:ascii="Arial" w:hAnsi="Arial" w:cs="Arial"/>
-        </w:rPr>
-        <w:t xml:space="preserve"> The only permitted </w:t>
-      </w:r>
-      <w:r>
-        <w:rPr>
-          <w:rFonts w:ascii="Arial" w:hAnsi="Arial" w:cs="Arial"/>
-        </w:rPr>
-        <w:t xml:space="preserve">(and </w:t>
-      </w:r>
-      <w:bookmarkStart w:id="0" w:name="_GoBack"/>
-      <w:bookmarkEnd w:id="0"/>
-      <w:r>
-        <w:rPr>
-          <w:rFonts w:ascii="Arial" w:hAnsi="Arial" w:cs="Arial"/>
-        </w:rPr>
-        <w:t xml:space="preserve">required) </w:t>
-      </w:r>
-      <w:r>
-        <w:rPr>
-          <w:rFonts w:ascii="Arial" w:hAnsi="Arial" w:cs="Arial"/>
-        </w:rPr>
-        <w:t>escape sequences are</w:t>
-      </w:r>
-      <w:r>
-        <w:rPr>
-          <w:rFonts w:ascii="Arial" w:hAnsi="Arial" w:cs="Arial"/>
-        </w:rPr>
-        <w:t xml:space="preserve"> </w:t>
-      </w:r>
-      <w:r>
-        <w:rPr>
-          <w:sz w:val="18"/>
-          <w:szCs w:val="18"/>
-        </w:rPr>
-        <w:t>\</w:t>
-      </w:r>
-      <w:r>
-        <w:rPr>
-          <w:sz w:val="18"/>
-          <w:szCs w:val="18"/>
-        </w:rPr>
-        <w:t>\</w:t>
-      </w:r>
-      <w:r>
-        <w:rPr>
-          <w:rFonts w:ascii="Arial" w:hAnsi="Arial" w:cs="Arial"/>
-        </w:rPr>
-        <w:t xml:space="preserve"> </w:t>
-      </w:r>
-      <w:r>
-        <w:rPr>
-          <w:rFonts w:ascii="Arial" w:hAnsi="Arial" w:cs="Arial"/>
-        </w:rPr>
-        <w:t xml:space="preserve">and </w:t>
-      </w:r>
-      <w:r>
-        <w:rPr>
-          <w:sz w:val="18"/>
-          <w:szCs w:val="18"/>
-        </w:rPr>
-        <w:t>\</w:t>
-      </w:r>
-      <w:r>
-        <w:rPr>
-          <w:sz w:val="18"/>
-          <w:szCs w:val="18"/>
-        </w:rPr>
-        <w:t>"</w:t>
-      </w:r>
-      <w:r>
-        <w:rPr>
-          <w:rFonts w:ascii="Arial" w:hAnsi="Arial" w:cs="Arial"/>
-        </w:rPr>
-        <w:t xml:space="preserve"> </w:t>
-      </w:r>
-      <w:r>
-        <w:rPr>
-          <w:rFonts w:ascii="Arial" w:hAnsi="Arial" w:cs="Arial"/>
-        </w:rPr>
-        <w:t xml:space="preserve">because JSON supplied as a part of a web-page must anyway be escaped according to web-rules, while JSON supplied through HTTP etc. only needs to be </w:t>
-      </w:r>
-      <w:proofErr w:type="spellStart"/>
-      <w:r>
-        <w:rPr>
-          <w:rFonts w:ascii="Arial" w:hAnsi="Arial" w:cs="Arial"/>
-        </w:rPr>
-        <w:t>parsable</w:t>
-      </w:r>
-      <w:proofErr w:type="spellEnd"/>
-      <w:r>
-        <w:rPr>
-          <w:rFonts w:ascii="Arial" w:hAnsi="Arial" w:cs="Arial"/>
-        </w:rPr>
-        <w:t>.</w:t>
-      </w:r>
-    </w:p>
-    <w:p>
-      <w:pPr>
-        <w:pStyle w:val="HTMLPreformatted"/>
-        <w:spacing w:after="240"/>
-      </w:pPr>
-      <w:r>
-        <w:rPr>
-          <w:rFonts w:ascii="Arial" w:hAnsi="Arial" w:cs="Arial"/>
-        </w:rPr>
-        <w:t xml:space="preserve">Another reason for this somewhat radical </w:t>
-      </w:r>
-      <w:r>
-        <w:rPr>
-          <w:rFonts w:ascii="Arial" w:hAnsi="Arial" w:cs="Arial"/>
-        </w:rPr>
-        <w:t>step</w:t>
-      </w:r>
-      <w:r>
-        <w:rPr>
-          <w:rFonts w:ascii="Arial" w:hAnsi="Arial" w:cs="Arial"/>
-        </w:rPr>
-        <w:t xml:space="preserve"> is that the JSON world appears to be severely divided on escapes sequences in general</w:t>
-      </w:r>
-      <w:proofErr w:type="gramStart"/>
-      <w:r>
-        <w:rPr>
-          <w:rFonts w:ascii="Arial" w:hAnsi="Arial" w:cs="Arial"/>
-        </w:rPr>
-        <w:t>:</w:t>
-      </w:r>
-      <w:proofErr w:type="gramEnd"/>
-      <w:r>
-        <w:rPr>
-          <w:rFonts w:ascii="Arial" w:hAnsi="Arial" w:cs="Arial"/>
-        </w:rPr>
-        <w:br/>
-      </w:r>
-      <w:hyperlink r:id="rId10" w:history="1">
-        <w:r>
-          <w:rPr>
-            <w:color w:val="0000FF"/>
-            <w:sz w:val="18"/>
-            <w:szCs w:val="18"/>
-            <w:u w:val="single"/>
-          </w:rPr>
-          <w:t>http://stackoverflow.com/questions/6011012/making-json-not-escape-forward-slashes</w:t>
-        </w:r>
-      </w:hyperlink>
-      <w:r>
-        <w:rPr>
-          <w:rFonts w:ascii="Arial" w:hAnsi="Arial" w:cs="Arial"/>
-        </w:rPr>
-        <w:t>.</w:t>
-      </w:r>
-    </w:p>
-    <w:p>
-      <w:pPr>
         <w:spacing w:after="120"/>
         <w:rPr>
           <w:rFonts w:ascii="Arial" w:hAnsi="Arial" w:cs="Arial"/>
@@ -2834,7 +2861,15 @@
           <w:sz w:val="20"/>
           <w:szCs w:val="20"/>
         </w:rPr>
-        <w:t>Whitespace is removed</w:t>
+        <w:t>Whitespace is</w:t>
+      </w:r>
+      <w:r>
+        <w:rPr>
+          <w:rFonts w:ascii="Arial" w:hAnsi="Arial" w:cs="Arial"/>
+          <w:sz w:val="20"/>
+          <w:szCs w:val="20"/>
+        </w:rPr>
+        <w:t xml:space="preserve"> removed</w:t>
       </w:r>
       <w:r>
         <w:rPr>
@@ -2850,8 +2885,23 @@
           <w:sz w:val="20"/>
           <w:szCs w:val="20"/>
         </w:rPr>
-        <w:br/>
+        <w:t xml:space="preserve"> </w:t>
+      </w:r>
+      <w:r>
+        <w:rPr>
+          <w:rFonts w:ascii="Arial" w:hAnsi="Arial" w:cs="Arial"/>
+          <w:sz w:val="20"/>
+          <w:szCs w:val="20"/>
+        </w:rPr>
         <w:t>a value &lt;= ASCII space</w:t>
+      </w:r>
+      <w:r>
+        <w:rPr>
+          <w:rFonts w:ascii="Arial" w:hAnsi="Arial" w:cs="Arial"/>
+          <w:sz w:val="20"/>
+          <w:szCs w:val="20"/>
+        </w:rPr>
+        <w:t xml:space="preserve"> (0x32)</w:t>
       </w:r>
     </w:p>
     <w:p>
@@ -2874,58 +2924,41 @@
           <w:sz w:val="20"/>
           <w:szCs w:val="20"/>
         </w:rPr>
-        <w:t xml:space="preserve">Properties </w:t>
-      </w:r>
-      <w:r>
-        <w:rPr>
-          <w:rFonts w:ascii="Arial" w:hAnsi="Arial" w:cs="Arial"/>
-          <w:sz w:val="20"/>
-          <w:szCs w:val="20"/>
-        </w:rPr>
-        <w:t xml:space="preserve">are </w:t>
-      </w:r>
-      <w:r>
-        <w:rPr>
-          <w:rFonts w:ascii="Arial" w:hAnsi="Arial" w:cs="Arial"/>
-          <w:sz w:val="20"/>
-          <w:szCs w:val="20"/>
-        </w:rPr>
-        <w:t>sorted in lexical UNICODE order</w:t>
-      </w:r>
-      <w:r>
-        <w:rPr>
-          <w:rFonts w:ascii="Arial" w:hAnsi="Arial" w:cs="Arial"/>
-          <w:sz w:val="20"/>
-          <w:szCs w:val="20"/>
-        </w:rPr>
-        <w:t xml:space="preserve"> using their </w:t>
-      </w:r>
-      <w:proofErr w:type="spellStart"/>
-      <w:r>
-        <w:rPr>
-          <w:rFonts w:ascii="Arial" w:hAnsi="Arial" w:cs="Arial"/>
-          <w:i/>
-          <w:sz w:val="20"/>
-          <w:szCs w:val="20"/>
-        </w:rPr>
-        <w:t>unescaped</w:t>
-      </w:r>
-      <w:proofErr w:type="spellEnd"/>
-      <w:r>
-        <w:rPr>
-          <w:rFonts w:ascii="Arial" w:hAnsi="Arial" w:cs="Arial"/>
-          <w:sz w:val="20"/>
-          <w:szCs w:val="20"/>
-        </w:rPr>
-        <w:t xml:space="preserve"> form.  Zero-le</w:t>
-      </w:r>
-      <w:r>
-        <w:rPr>
-          <w:rFonts w:ascii="Arial" w:hAnsi="Arial" w:cs="Arial"/>
-          <w:sz w:val="20"/>
-          <w:szCs w:val="20"/>
-        </w:rPr>
-        <w:t>ngth properties are not allowed</w:t>
+        <w:t>The \/ escape sequ</w:t>
+      </w:r>
+      <w:r>
+        <w:rPr>
+          <w:rFonts w:ascii="Arial" w:hAnsi="Arial" w:cs="Arial"/>
+          <w:sz w:val="20"/>
+          <w:szCs w:val="20"/>
+        </w:rPr>
+        <w:t>e</w:t>
+      </w:r>
+      <w:r>
+        <w:rPr>
+          <w:rFonts w:ascii="Arial" w:hAnsi="Arial" w:cs="Arial"/>
+          <w:sz w:val="20"/>
+          <w:szCs w:val="20"/>
+        </w:rPr>
+        <w:t xml:space="preserve">nce is honored on input but is treated as a degenerate equivalent </w:t>
+      </w:r>
+      <w:r>
+        <w:rPr>
+          <w:rFonts w:ascii="Arial" w:hAnsi="Arial" w:cs="Arial"/>
+          <w:sz w:val="20"/>
+          <w:szCs w:val="20"/>
+        </w:rPr>
+        <w:t>to</w:t>
+      </w:r>
+      <w:bookmarkStart w:id="0" w:name="_GoBack"/>
+      <w:bookmarkEnd w:id="0"/>
+      <w:r>
+        <w:rPr>
+          <w:rFonts w:ascii="Arial" w:hAnsi="Arial" w:cs="Arial"/>
+          <w:sz w:val="20"/>
+          <w:szCs w:val="20"/>
+        </w:rPr>
+        <w:t xml:space="preserve"> /</w:t>
       </w:r>
     </w:p>
     <w:p>
@@ -2948,6 +2981,206 @@
           <w:sz w:val="20"/>
           <w:szCs w:val="20"/>
         </w:rPr>
+        <w:t>Unicode escape sequences (\</w:t>
+      </w:r>
+      <w:proofErr w:type="spellStart"/>
+      <w:r>
+        <w:rPr>
+          <w:rFonts w:ascii="Arial" w:hAnsi="Arial" w:cs="Arial"/>
+          <w:sz w:val="20"/>
+          <w:szCs w:val="20"/>
+        </w:rPr>
+        <w:t>uhhhh</w:t>
+      </w:r>
+      <w:proofErr w:type="spellEnd"/>
+      <w:r>
+        <w:rPr>
+          <w:rFonts w:ascii="Arial" w:hAnsi="Arial" w:cs="Arial"/>
+          <w:sz w:val="20"/>
+          <w:szCs w:val="20"/>
+        </w:rPr>
+        <w:t xml:space="preserve">) </w:t>
+      </w:r>
+      <w:r>
+        <w:rPr>
+          <w:rFonts w:ascii="Arial" w:hAnsi="Arial" w:cs="Arial"/>
+          <w:sz w:val="20"/>
+          <w:szCs w:val="20"/>
+        </w:rPr>
+        <w:t xml:space="preserve">within quoted strings </w:t>
+      </w:r>
+      <w:r>
+        <w:rPr>
+          <w:rFonts w:ascii="Arial" w:hAnsi="Arial" w:cs="Arial"/>
+          <w:sz w:val="20"/>
+          <w:szCs w:val="20"/>
+        </w:rPr>
+        <w:t>are</w:t>
+      </w:r>
+      <w:r>
+        <w:rPr>
+          <w:rFonts w:ascii="Arial" w:hAnsi="Arial" w:cs="Arial"/>
+          <w:sz w:val="20"/>
+          <w:szCs w:val="20"/>
+        </w:rPr>
+        <w:t xml:space="preserve"> normalized.  If the Unicode value falls within the traditional ASCII control character range (0x00 - 0x1f)</w:t>
+      </w:r>
+      <w:r>
+        <w:rPr>
+          <w:rFonts w:ascii="Arial" w:hAnsi="Arial" w:cs="Arial"/>
+          <w:sz w:val="20"/>
+          <w:szCs w:val="20"/>
+        </w:rPr>
+        <w:t>,</w:t>
+      </w:r>
+      <w:r>
+        <w:rPr>
+          <w:rFonts w:ascii="Arial" w:hAnsi="Arial" w:cs="Arial"/>
+          <w:sz w:val="20"/>
+          <w:szCs w:val="20"/>
+        </w:rPr>
+        <w:t xml:space="preserve"> it must be </w:t>
+      </w:r>
+      <w:r>
+        <w:rPr>
+          <w:rFonts w:ascii="Arial" w:hAnsi="Arial" w:cs="Arial"/>
+          <w:sz w:val="20"/>
+          <w:szCs w:val="20"/>
+        </w:rPr>
+        <w:t>re</w:t>
+      </w:r>
+      <w:r>
+        <w:rPr>
+          <w:rFonts w:ascii="Arial" w:hAnsi="Arial" w:cs="Arial"/>
+          <w:sz w:val="20"/>
+          <w:szCs w:val="20"/>
+        </w:rPr>
+        <w:t xml:space="preserve">written in lower-case hexadecimal notation unless it is one of the </w:t>
+      </w:r>
+      <w:r>
+        <w:rPr>
+          <w:rFonts w:ascii="Arial" w:hAnsi="Arial" w:cs="Arial"/>
+          <w:sz w:val="20"/>
+          <w:szCs w:val="20"/>
+        </w:rPr>
+        <w:t xml:space="preserve">pre-defined </w:t>
+      </w:r>
+      <w:r>
+        <w:rPr>
+          <w:rFonts w:ascii="Arial" w:hAnsi="Arial" w:cs="Arial"/>
+          <w:sz w:val="20"/>
+          <w:szCs w:val="20"/>
+        </w:rPr>
+        <w:t xml:space="preserve">JSON </w:t>
+      </w:r>
+      <w:r>
+        <w:rPr>
+          <w:rFonts w:ascii="Arial" w:hAnsi="Arial" w:cs="Arial"/>
+          <w:sz w:val="20"/>
+          <w:szCs w:val="20"/>
+        </w:rPr>
+        <w:t xml:space="preserve">escapes (\n etc.) </w:t>
+      </w:r>
+      <w:r>
+        <w:rPr>
+          <w:rFonts w:ascii="Arial" w:hAnsi="Arial" w:cs="Arial"/>
+          <w:sz w:val="20"/>
+          <w:szCs w:val="20"/>
+        </w:rPr>
+        <w:t>because the latter</w:t>
+      </w:r>
+      <w:r>
+        <w:rPr>
+          <w:rFonts w:ascii="Arial" w:hAnsi="Arial" w:cs="Arial"/>
+          <w:sz w:val="20"/>
+          <w:szCs w:val="20"/>
+        </w:rPr>
+        <w:t xml:space="preserve"> have precedence.  If the Unicode value is outside of the ASCII control character range, it must be replaced by the actual Unicode character</w:t>
+      </w:r>
+    </w:p>
+    <w:p>
+      <w:pPr>
+        <w:pStyle w:val="ListParagraph"/>
+        <w:numPr>
+          <w:ilvl w:val="0"/>
+          <w:numId w:val="4"/>
+        </w:numPr>
+        <w:spacing w:after="120"/>
+        <w:rPr>
+          <w:rFonts w:ascii="Arial" w:hAnsi="Arial" w:cs="Arial"/>
+          <w:sz w:val="20"/>
+          <w:szCs w:val="20"/>
+        </w:rPr>
+      </w:pPr>
+      <w:r>
+        <w:rPr>
+          <w:rFonts w:ascii="Arial" w:hAnsi="Arial" w:cs="Arial"/>
+          <w:sz w:val="20"/>
+          <w:szCs w:val="20"/>
+        </w:rPr>
+        <w:t xml:space="preserve">The original property </w:t>
+      </w:r>
+      <w:r>
+        <w:rPr>
+          <w:rFonts w:ascii="Arial" w:hAnsi="Arial" w:cs="Arial"/>
+          <w:sz w:val="20"/>
+          <w:szCs w:val="20"/>
+        </w:rPr>
+        <w:t>order</w:t>
+      </w:r>
+      <w:r>
+        <w:rPr>
+          <w:rFonts w:ascii="Arial" w:hAnsi="Arial" w:cs="Arial"/>
+          <w:sz w:val="20"/>
+          <w:szCs w:val="20"/>
+        </w:rPr>
+        <w:t xml:space="preserve"> </w:t>
+      </w:r>
+      <w:r>
+        <w:rPr>
+          <w:rFonts w:ascii="Arial" w:hAnsi="Arial" w:cs="Arial"/>
+          <w:sz w:val="20"/>
+          <w:szCs w:val="20"/>
+        </w:rPr>
+        <w:t>must be preserved</w:t>
+      </w:r>
+      <w:r>
+        <w:rPr>
+          <w:rFonts w:ascii="Arial" w:hAnsi="Arial" w:cs="Arial"/>
+          <w:sz w:val="20"/>
+          <w:szCs w:val="20"/>
+        </w:rPr>
+        <w:t>.  Zero-le</w:t>
+      </w:r>
+      <w:r>
+        <w:rPr>
+          <w:rFonts w:ascii="Arial" w:hAnsi="Arial" w:cs="Arial"/>
+          <w:sz w:val="20"/>
+          <w:szCs w:val="20"/>
+        </w:rPr>
+        <w:t>ngth properties are not allowed</w:t>
+      </w:r>
+    </w:p>
+    <w:p>
+      <w:pPr>
+        <w:pStyle w:val="ListParagraph"/>
+        <w:numPr>
+          <w:ilvl w:val="0"/>
+          <w:numId w:val="4"/>
+        </w:numPr>
+        <w:spacing w:after="120"/>
+        <w:rPr>
+          <w:rFonts w:ascii="Arial" w:hAnsi="Arial" w:cs="Arial"/>
+          <w:sz w:val="20"/>
+          <w:szCs w:val="20"/>
+        </w:rPr>
+      </w:pPr>
+      <w:r>
+        <w:rPr>
+          <w:rFonts w:ascii="Arial" w:hAnsi="Arial" w:cs="Arial"/>
+          <w:sz w:val="20"/>
+          <w:szCs w:val="20"/>
+        </w:rPr>
         <w:t xml:space="preserve">The JSON object associated with </w:t>
       </w:r>
       <w:r>
@@ -3046,7 +3279,23 @@
           <w:sz w:val="20"/>
           <w:szCs w:val="20"/>
         </w:rPr>
-        <w:t>ng JSON implementations.  There i</w:t>
+        <w:t xml:space="preserve">ng JSON implementations.  </w:t>
+      </w:r>
+      <w:r>
+        <w:rPr>
+          <w:rFonts w:ascii="Arial" w:hAnsi="Arial" w:cs="Arial"/>
+          <w:sz w:val="20"/>
+          <w:szCs w:val="20"/>
+        </w:rPr>
+        <w:t xml:space="preserve">For monetary data numbers like 1.00 are more or less standard, in spite of the trailing zero being redundant. </w:t>
+      </w:r>
+      <w:r>
+        <w:rPr>
+          <w:rFonts w:ascii="Arial" w:hAnsi="Arial" w:cs="Arial"/>
+          <w:sz w:val="20"/>
+          <w:szCs w:val="20"/>
+        </w:rPr>
+        <w:t>There i</w:t>
       </w:r>
       <w:r>
         <w:rPr>
@@ -3230,6 +3479,14 @@
           <w:sz w:val="20"/>
           <w:szCs w:val="20"/>
         </w:rPr>
+        <w:t xml:space="preserve">(like using 32-bit floating point) </w:t>
+      </w:r>
+      <w:r>
+        <w:rPr>
+          <w:rFonts w:ascii="Arial" w:hAnsi="Arial" w:cs="Arial"/>
+          <w:sz w:val="20"/>
+          <w:szCs w:val="20"/>
+        </w:rPr>
         <w:t xml:space="preserve">rather </w:t>
       </w:r>
       <w:r>
@@ -3366,7 +3623,23 @@
           <w:sz w:val="20"/>
           <w:szCs w:val="20"/>
         </w:rPr>
-        <w:t xml:space="preserve">representation internally in order to </w:t>
+        <w:t xml:space="preserve">representation </w:t>
+      </w:r>
+      <w:r>
+        <w:rPr>
+          <w:rFonts w:ascii="Arial" w:hAnsi="Arial" w:cs="Arial"/>
+          <w:sz w:val="20"/>
+          <w:szCs w:val="20"/>
+        </w:rPr>
+        <w:t xml:space="preserve">of numbers </w:t>
+      </w:r>
+      <w:r>
+        <w:rPr>
+          <w:rFonts w:ascii="Arial" w:hAnsi="Arial" w:cs="Arial"/>
+          <w:sz w:val="20"/>
+          <w:szCs w:val="20"/>
+        </w:rPr>
+        <w:t xml:space="preserve">internally in order to </w:t>
       </w:r>
       <w:r>
         <w:rPr>
@@ -3436,7 +3709,7 @@
           <w:sz w:val="18"/>
           <w:szCs w:val="18"/>
         </w:rPr>
-        <w:t>{"@context":"http://example.com/signature","Array":[],"Barray":[{"Fantastic":true,"String":"656756#","Value":-689},{"Fantastic":false,"String":"656756#","Value":-689}],"EscapeMe":"A\\\"","ID":"VS2LU</w:t>
+        <w:t>{"@context":"http://example.com/signature","Now":"2013-09-13T13:17:08+02:00","Order":{"Currency":"U</w:t>
       </w:r>
       <w:r>
         <w:rPr>
@@ -3452,7 +3725,79 @@
           <w:sz w:val="18"/>
           <w:szCs w:val="18"/>
         </w:rPr>
-        <w:t>CgUpSgc08b2GTnQ","Int":78,"Now":"2013-09-05T08:12:07+02:00","Signature":{"Algorithm":"http://www.w3</w:t>
+        <w:t>SD","VAT":1.45,"OrderLines":[{"Units":1,"SKU":"TR-46565666","UnitPrice":</w:t>
+      </w:r>
+      <w:r>
+        <w:rPr>
+          <w:rFonts w:ascii="Courier New" w:hAnsi="Courier New" w:cs="Courier New"/>
+          <w:b/>
+          <w:color w:val="0070C0"/>
+          <w:sz w:val="18"/>
+          <w:szCs w:val="18"/>
+        </w:rPr>
+        <w:t>4.50</w:t>
+      </w:r>
+      <w:r>
+        <w:rPr>
+          <w:rFonts w:ascii="Courier New" w:hAnsi="Courier New" w:cs="Courier New"/>
+          <w:sz w:val="18"/>
+          <w:szCs w:val="18"/>
+        </w:rPr>
+        <w:t>},{"Units":3,"SKU":"JK-56566655","UnitPrice":39.99}]},"EscapeMe":"</w:t>
+      </w:r>
+      <w:r>
+        <w:rPr>
+          <w:rFonts w:ascii="Courier New" w:hAnsi="Courier New" w:cs="Courier New"/>
+          <w:b/>
+          <w:color w:val="C00000"/>
+          <w:sz w:val="18"/>
+          <w:szCs w:val="18"/>
+        </w:rPr>
+        <w:t>\u000f\n</w:t>
+      </w:r>
+      <w:r>
+        <w:rPr>
+          <w:rFonts w:ascii="Courier New" w:hAnsi="Courier New" w:cs="Courier New"/>
+          <w:sz w:val="18"/>
+          <w:szCs w:val="18"/>
+        </w:rPr>
+        <w:t>A</w:t>
+      </w:r>
+      <w:r>
+        <w:rPr>
+          <w:rFonts w:ascii="Courier New" w:hAnsi="Courier New" w:cs="Courier New"/>
+          <w:b/>
+          <w:color w:val="C00000"/>
+          <w:sz w:val="18"/>
+          <w:szCs w:val="18"/>
+        </w:rPr>
+        <w:t>B</w:t>
+      </w:r>
+      <w:r>
+        <w:rPr>
+          <w:rFonts w:ascii="Courier New" w:hAnsi="Courier New" w:cs="Courier New"/>
+          <w:sz w:val="18"/>
+          <w:szCs w:val="18"/>
+        </w:rPr>
+        <w:t>\\\"</w:t>
+      </w:r>
+      <w:r>
+        <w:rPr>
+          <w:rFonts w:ascii="Courier New" w:hAnsi="Courier New" w:cs="Courier New"/>
+          <w:b/>
+          <w:color w:val="C00000"/>
+          <w:sz w:val="18"/>
+          <w:szCs w:val="18"/>
+        </w:rPr>
+        <w:t>/</w:t>
+      </w:r>
+      <w:r>
+        <w:rPr>
+          <w:rFonts w:ascii="Courier New" w:hAnsi="Courier New" w:cs="Courier New"/>
+          <w:sz w:val="18"/>
+          <w:szCs w:val="18"/>
+        </w:rPr>
+        <w:t>","Signature":{"Algorithm":"http://www.w3.org/2001/04/xmldsig-more#ecdsa-sha256","KeyInfo":{"PublicKey":{"EC":{"NamedCurve":"http://xmlns.we</w:t>
       </w:r>
       <w:r>
         <w:rPr>
@@ -3468,23 +3813,7 @@
           <w:sz w:val="18"/>
           <w:szCs w:val="18"/>
         </w:rPr>
-        <w:t>.org/2001/04/xmldsig-more#ecdsa-sha256","KeyInfo":{"PublicKey":{"EC":{"NamedCurve":"http://xmlns.we</w:t>
-      </w:r>
-      <w:r>
-        <w:rPr>
-          <w:rFonts w:ascii="Courier New" w:hAnsi="Courier New" w:cs="Courier New"/>
-          <w:sz w:val="18"/>
-          <w:szCs w:val="18"/>
-        </w:rPr>
-        <w:br/>
-      </w:r>
-      <w:r>
-        <w:rPr>
-          <w:rFonts w:ascii="Courier New" w:hAnsi="Courier New" w:cs="Courier New"/>
-          <w:sz w:val="18"/>
-          <w:szCs w:val="18"/>
-        </w:rPr>
-        <w:t>bpki.org/sks/algorithm#ec.p256","X":"lNxNvAUEE8t7DSQBft93LVSXxKCiVjhbWWfyg023FCk=","Y":"LmTlQxXB3LgZrNLmhOfMaCnDizczC/RfQ6Kx8iNwfFA="}}}},"Strings":["One","Two","Three"]}</w:t>
+        <w:t>bpki.org/sks/algorithm#ec.p256","X":"lNxNvAUEE8t7DSQBft93LVSXxKCiVjhbWWfyg023FCk=","Y":"LmTlQxXB3LgZrNLmhOfMaCnDizczC/RfQ6Kx8iNwfFA="}}}}}</w:t>
       </w:r>
     </w:p>
     <w:p>
@@ -3502,40 +3831,7 @@
     </w:p>
     <w:p>
       <w:pPr>
-        <w:autoSpaceDE w:val="0"/>
-        <w:autoSpaceDN w:val="0"/>
-        <w:adjustRightInd w:val="0"/>
-        <w:spacing w:after="0" w:line="240" w:lineRule="auto"/>
-        <w:rPr>
-          <w:rFonts w:ascii="Courier New" w:hAnsi="Courier New" w:cs="Courier New"/>
-          <w:sz w:val="18"/>
-          <w:szCs w:val="18"/>
-        </w:rPr>
-      </w:pPr>
-    </w:p>
-    <w:p>
-      <w:pPr>
-        <w:autoSpaceDE w:val="0"/>
-        <w:autoSpaceDN w:val="0"/>
-        <w:adjustRightInd w:val="0"/>
-        <w:spacing w:after="0" w:line="240" w:lineRule="auto"/>
-        <w:rPr>
-          <w:rFonts w:ascii="Courier New" w:hAnsi="Courier New" w:cs="Courier New"/>
-          <w:sz w:val="18"/>
-          <w:szCs w:val="18"/>
-        </w:rPr>
-      </w:pPr>
-      <w:r>
-        <w:rPr>
-          <w:rFonts w:ascii="Courier New" w:hAnsi="Courier New" w:cs="Courier New"/>
-          <w:sz w:val="18"/>
-          <w:szCs w:val="18"/>
-        </w:rPr>
-        <w:t xml:space="preserve"> </w:t>
-      </w:r>
-    </w:p>
-    <w:p>
-      <w:pPr>
+        <w:spacing w:before="120"/>
         <w:rPr>
           <w:rFonts w:ascii="Arial" w:hAnsi="Arial" w:cs="Arial"/>
           <w:b/>
@@ -3543,6 +3839,58 @@
           <w:szCs w:val="24"/>
         </w:rPr>
       </w:pPr>
+      <w:r>
+        <w:rPr>
+          <w:rFonts w:ascii="Arial" w:hAnsi="Arial" w:cs="Arial"/>
+          <w:sz w:val="20"/>
+          <w:szCs w:val="20"/>
+        </w:rPr>
+        <w:t>Th</w:t>
+      </w:r>
+      <w:r>
+        <w:rPr>
+          <w:rFonts w:ascii="Arial" w:hAnsi="Arial" w:cs="Arial"/>
+          <w:sz w:val="20"/>
+          <w:szCs w:val="20"/>
+        </w:rPr>
+        <w:t xml:space="preserve">e text in </w:t>
+      </w:r>
+      <w:r>
+        <w:rPr>
+          <w:rFonts w:ascii="Courier New" w:hAnsi="Courier New" w:cs="Courier New"/>
+          <w:b/>
+          <w:color w:val="C00000"/>
+          <w:sz w:val="18"/>
+          <w:szCs w:val="18"/>
+        </w:rPr>
+        <w:t>red</w:t>
+      </w:r>
+      <w:r>
+        <w:rPr>
+          <w:rFonts w:ascii="Arial" w:hAnsi="Arial" w:cs="Arial"/>
+          <w:sz w:val="20"/>
+          <w:szCs w:val="20"/>
+        </w:rPr>
+        <w:t xml:space="preserve"> and </w:t>
+      </w:r>
+      <w:r>
+        <w:rPr>
+          <w:rFonts w:ascii="Courier New" w:hAnsi="Courier New" w:cs="Courier New"/>
+          <w:b/>
+          <w:color w:val="0070C0"/>
+          <w:sz w:val="18"/>
+          <w:szCs w:val="18"/>
+        </w:rPr>
+        <w:t>blue</w:t>
+      </w:r>
+      <w:r>
+        <w:rPr>
+          <w:rFonts w:ascii="Arial" w:hAnsi="Arial" w:cs="Arial"/>
+          <w:sz w:val="20"/>
+          <w:szCs w:val="20"/>
+        </w:rPr>
+        <w:t xml:space="preserve"> highlight consequences of the canonicalization scheme.</w:t>
+      </w:r>
       <w:r>
         <w:rPr>
           <w:rFonts w:ascii="Arial" w:hAnsi="Arial" w:cs="Arial"/>
@@ -6354,7 +6702,31 @@
           <w:sz w:val="20"/>
           <w:szCs w:val="20"/>
         </w:rPr>
-        <w:t xml:space="preserve">, Douglas </w:t>
+        <w:t xml:space="preserve">, </w:t>
+      </w:r>
+      <w:r>
+        <w:rPr>
+          <w:rFonts w:ascii="Arial" w:hAnsi="Arial" w:cs="Arial"/>
+          <w:sz w:val="20"/>
+          <w:szCs w:val="20"/>
+        </w:rPr>
+        <w:t>David Waite</w:t>
+      </w:r>
+      <w:r>
+        <w:rPr>
+          <w:rFonts w:ascii="Arial" w:hAnsi="Arial" w:cs="Arial"/>
+          <w:sz w:val="20"/>
+          <w:szCs w:val="20"/>
+        </w:rPr>
+        <w:t xml:space="preserve">, </w:t>
+      </w:r>
+      <w:r>
+        <w:rPr>
+          <w:rFonts w:ascii="Arial" w:hAnsi="Arial" w:cs="Arial"/>
+          <w:sz w:val="20"/>
+          <w:szCs w:val="20"/>
+        </w:rPr>
+        <w:t xml:space="preserve">Douglas </w:t>
       </w:r>
       <w:proofErr w:type="spellStart"/>
       <w:r>
@@ -6418,7 +6790,7 @@
         </w:rPr>
         <w:t>(</w:t>
       </w:r>
-      <w:hyperlink r:id="rId11" w:history="1">
+      <w:hyperlink r:id="rId10" w:history="1">
         <w:r>
           <w:rPr>
             <w:rStyle w:val="Hyperlink"/>
@@ -7015,7 +7387,7 @@
           <w:szCs w:val="20"/>
         </w:rPr>
       </w:pPr>
-      <w:hyperlink r:id="rId12" w:history="1">
+      <w:hyperlink r:id="rId11" w:history="1">
         <w:r>
           <w:rPr>
             <w:rStyle w:val="Hyperlink"/>
@@ -7452,7 +7824,7 @@
           <w:szCs w:val="20"/>
         </w:rPr>
       </w:pPr>
-      <w:hyperlink r:id="rId13" w:history="1">
+      <w:hyperlink r:id="rId12" w:history="1">
         <w:r>
           <w:rPr>
             <w:rStyle w:val="Hyperlink"/>
@@ -7478,19 +7850,11 @@
           <w:sz w:val="18"/>
           <w:szCs w:val="18"/>
         </w:rPr>
-        <w:t>2013-09-0</w:t>
-      </w:r>
-      <w:r>
-        <w:rPr>
-          <w:rFonts w:ascii="Courier New" w:hAnsi="Courier New" w:cs="Courier New"/>
-          <w:sz w:val="18"/>
-          <w:szCs w:val="18"/>
-        </w:rPr>
-        <w:t>7</w:t>
+        <w:t>2013-09-13</w:t>
       </w:r>
     </w:p>
     <w:sectPr>
-      <w:footerReference w:type="default" r:id="rId14"/>
+      <w:footerReference w:type="default" r:id="rId13"/>
       <w:pgSz w:w="12240" w:h="15840"/>
       <w:pgMar w:top="993" w:right="758" w:bottom="709" w:left="709" w:header="720" w:footer="420" w:gutter="0"/>
       <w:cols w:space="720"/>
@@ -7566,7 +7930,7 @@
     </w:r>
     <w:r>
       <w:tab/>
-      <w:t>V0.51</w:t>
+      <w:t>V0.53</w:t>
     </w:r>
     <w:r>
       <w:tab/>

</xml_diff>

<commit_message>
V0.56 Multiple signatures was incorrect.  Also removed some for the implementation unique stuff
</commit_message>
<xml_diff>
--- a/resources/trunk/docs/JSON-Clear-Text-Signature-Scheme.docx
+++ b/resources/trunk/docs/JSON-Clear-Text-Signature-Scheme.docx
@@ -1530,19 +1530,20 @@
         <w:autoSpaceDN w:val="0"/>
         <w:adjustRightInd w:val="0"/>
         <w:spacing w:after="0" w:line="240" w:lineRule="auto"/>
-        <w:rPr>
-          <w:rFonts w:ascii="Courier New" w:hAnsi="Courier New" w:cs="Courier New"/>
-          <w:sz w:val="18"/>
-          <w:szCs w:val="18"/>
-        </w:rPr>
-      </w:pPr>
-      <w:r>
-        <w:rPr>
-          <w:rFonts w:ascii="Courier New" w:hAnsi="Courier New" w:cs="Courier New"/>
-          <w:sz w:val="18"/>
-          <w:szCs w:val="18"/>
-        </w:rPr>
-        <w:t xml:space="preserve">  {</w:t>
+        <w:ind w:left="284"/>
+        <w:rPr>
+          <w:rFonts w:ascii="Courier New" w:hAnsi="Courier New" w:cs="Courier New"/>
+          <w:sz w:val="18"/>
+          <w:szCs w:val="18"/>
+        </w:rPr>
+      </w:pPr>
+      <w:r>
+        <w:rPr>
+          <w:rFonts w:ascii="Courier New" w:hAnsi="Courier New" w:cs="Courier New"/>
+          <w:sz w:val="18"/>
+          <w:szCs w:val="18"/>
+        </w:rPr>
+        <w:t>{</w:t>
       </w:r>
     </w:p>
     <w:p>
@@ -1551,19 +1552,20 @@
         <w:autoSpaceDN w:val="0"/>
         <w:adjustRightInd w:val="0"/>
         <w:spacing w:after="0" w:line="240" w:lineRule="auto"/>
-        <w:rPr>
-          <w:rFonts w:ascii="Courier New" w:hAnsi="Courier New" w:cs="Courier New"/>
-          <w:sz w:val="18"/>
-          <w:szCs w:val="18"/>
-        </w:rPr>
-      </w:pPr>
-      <w:r>
-        <w:rPr>
-          <w:rFonts w:ascii="Courier New" w:hAnsi="Courier New" w:cs="Courier New"/>
-          <w:sz w:val="18"/>
-          <w:szCs w:val="18"/>
-        </w:rPr>
-        <w:t xml:space="preserve">    "@context": "http://example.com/signature",</w:t>
+        <w:ind w:left="284"/>
+        <w:rPr>
+          <w:rFonts w:ascii="Courier New" w:hAnsi="Courier New" w:cs="Courier New"/>
+          <w:sz w:val="18"/>
+          <w:szCs w:val="18"/>
+        </w:rPr>
+      </w:pPr>
+      <w:r>
+        <w:rPr>
+          <w:rFonts w:ascii="Courier New" w:hAnsi="Courier New" w:cs="Courier New"/>
+          <w:sz w:val="18"/>
+          <w:szCs w:val="18"/>
+        </w:rPr>
+        <w:t xml:space="preserve">  "Now": "2013-09-19T10:51:24+02:00",</w:t>
       </w:r>
     </w:p>
     <w:p>
@@ -1572,19 +1574,38 @@
         <w:autoSpaceDN w:val="0"/>
         <w:adjustRightInd w:val="0"/>
         <w:spacing w:after="0" w:line="240" w:lineRule="auto"/>
-        <w:rPr>
-          <w:rFonts w:ascii="Courier New" w:hAnsi="Courier New" w:cs="Courier New"/>
-          <w:sz w:val="18"/>
-          <w:szCs w:val="18"/>
-        </w:rPr>
-      </w:pPr>
-      <w:r>
-        <w:rPr>
-          <w:rFonts w:ascii="Courier New" w:hAnsi="Courier New" w:cs="Courier New"/>
-          <w:sz w:val="18"/>
-          <w:szCs w:val="18"/>
-        </w:rPr>
-        <w:t xml:space="preserve">    "Now": "2013-09-14T09:14:31+02:00",</w:t>
+        <w:ind w:left="284"/>
+        <w:rPr>
+          <w:rFonts w:ascii="Courier New" w:hAnsi="Courier New" w:cs="Courier New"/>
+          <w:sz w:val="18"/>
+          <w:szCs w:val="18"/>
+        </w:rPr>
+      </w:pPr>
+      <w:r>
+        <w:rPr>
+          <w:rFonts w:ascii="Courier New" w:hAnsi="Courier New" w:cs="Courier New"/>
+          <w:sz w:val="18"/>
+          <w:szCs w:val="18"/>
+        </w:rPr>
+        <w:t xml:space="preserve">  "</w:t>
+      </w:r>
+      <w:proofErr w:type="spellStart"/>
+      <w:r>
+        <w:rPr>
+          <w:rFonts w:ascii="Courier New" w:hAnsi="Courier New" w:cs="Courier New"/>
+          <w:sz w:val="18"/>
+          <w:szCs w:val="18"/>
+        </w:rPr>
+        <w:t>PaymentRequest</w:t>
+      </w:r>
+      <w:proofErr w:type="spellEnd"/>
+      <w:r>
+        <w:rPr>
+          <w:rFonts w:ascii="Courier New" w:hAnsi="Courier New" w:cs="Courier New"/>
+          <w:sz w:val="18"/>
+          <w:szCs w:val="18"/>
+        </w:rPr>
+        <w:t xml:space="preserve">": </w:t>
       </w:r>
     </w:p>
     <w:p>
@@ -1593,37 +1614,20 @@
         <w:autoSpaceDN w:val="0"/>
         <w:adjustRightInd w:val="0"/>
         <w:spacing w:after="0" w:line="240" w:lineRule="auto"/>
-        <w:rPr>
-          <w:rFonts w:ascii="Courier New" w:hAnsi="Courier New" w:cs="Courier New"/>
-          <w:sz w:val="18"/>
-          <w:szCs w:val="18"/>
-        </w:rPr>
-      </w:pPr>
-      <w:r>
-        <w:rPr>
-          <w:rFonts w:ascii="Courier New" w:hAnsi="Courier New" w:cs="Courier New"/>
-          <w:sz w:val="18"/>
-          <w:szCs w:val="18"/>
-        </w:rPr>
-        <w:t xml:space="preserve">    "</w:t>
-      </w:r>
-      <w:proofErr w:type="spellStart"/>
-      <w:r>
-        <w:rPr>
-          <w:rFonts w:ascii="Courier New" w:hAnsi="Courier New" w:cs="Courier New"/>
-          <w:sz w:val="18"/>
-          <w:szCs w:val="18"/>
-        </w:rPr>
-        <w:t>PaymentRequest</w:t>
-      </w:r>
-      <w:proofErr w:type="spellEnd"/>
-      <w:r>
-        <w:rPr>
-          <w:rFonts w:ascii="Courier New" w:hAnsi="Courier New" w:cs="Courier New"/>
-          <w:sz w:val="18"/>
-          <w:szCs w:val="18"/>
-        </w:rPr>
-        <w:t xml:space="preserve">": </w:t>
+        <w:ind w:left="284"/>
+        <w:rPr>
+          <w:rFonts w:ascii="Courier New" w:hAnsi="Courier New" w:cs="Courier New"/>
+          <w:sz w:val="18"/>
+          <w:szCs w:val="18"/>
+        </w:rPr>
+      </w:pPr>
+      <w:r>
+        <w:rPr>
+          <w:rFonts w:ascii="Courier New" w:hAnsi="Courier New" w:cs="Courier New"/>
+          <w:sz w:val="18"/>
+          <w:szCs w:val="18"/>
+        </w:rPr>
+        <w:t xml:space="preserve">    {</w:t>
       </w:r>
     </w:p>
     <w:p>
@@ -1632,19 +1636,20 @@
         <w:autoSpaceDN w:val="0"/>
         <w:adjustRightInd w:val="0"/>
         <w:spacing w:after="0" w:line="240" w:lineRule="auto"/>
-        <w:rPr>
-          <w:rFonts w:ascii="Courier New" w:hAnsi="Courier New" w:cs="Courier New"/>
-          <w:sz w:val="18"/>
-          <w:szCs w:val="18"/>
-        </w:rPr>
-      </w:pPr>
-      <w:r>
-        <w:rPr>
-          <w:rFonts w:ascii="Courier New" w:hAnsi="Courier New" w:cs="Courier New"/>
-          <w:sz w:val="18"/>
-          <w:szCs w:val="18"/>
-        </w:rPr>
-        <w:t xml:space="preserve">      {</w:t>
+        <w:ind w:left="284"/>
+        <w:rPr>
+          <w:rFonts w:ascii="Courier New" w:hAnsi="Courier New" w:cs="Courier New"/>
+          <w:sz w:val="18"/>
+          <w:szCs w:val="18"/>
+        </w:rPr>
+      </w:pPr>
+      <w:r>
+        <w:rPr>
+          <w:rFonts w:ascii="Courier New" w:hAnsi="Courier New" w:cs="Courier New"/>
+          <w:sz w:val="18"/>
+          <w:szCs w:val="18"/>
+        </w:rPr>
+        <w:t xml:space="preserve">      "Currency": "USD",</w:t>
       </w:r>
     </w:p>
     <w:p>
@@ -1653,19 +1658,20 @@
         <w:autoSpaceDN w:val="0"/>
         <w:adjustRightInd w:val="0"/>
         <w:spacing w:after="0" w:line="240" w:lineRule="auto"/>
-        <w:rPr>
-          <w:rFonts w:ascii="Courier New" w:hAnsi="Courier New" w:cs="Courier New"/>
-          <w:sz w:val="18"/>
-          <w:szCs w:val="18"/>
-        </w:rPr>
-      </w:pPr>
-      <w:r>
-        <w:rPr>
-          <w:rFonts w:ascii="Courier New" w:hAnsi="Courier New" w:cs="Courier New"/>
-          <w:sz w:val="18"/>
-          <w:szCs w:val="18"/>
-        </w:rPr>
-        <w:t xml:space="preserve">        "Currency": "USD",</w:t>
+        <w:ind w:left="284"/>
+        <w:rPr>
+          <w:rFonts w:ascii="Courier New" w:hAnsi="Courier New" w:cs="Courier New"/>
+          <w:sz w:val="18"/>
+          <w:szCs w:val="18"/>
+        </w:rPr>
+      </w:pPr>
+      <w:r>
+        <w:rPr>
+          <w:rFonts w:ascii="Courier New" w:hAnsi="Courier New" w:cs="Courier New"/>
+          <w:sz w:val="18"/>
+          <w:szCs w:val="18"/>
+        </w:rPr>
+        <w:t xml:space="preserve">      "VAT": 1.45,</w:t>
       </w:r>
     </w:p>
     <w:p>
@@ -1674,19 +1680,20 @@
         <w:autoSpaceDN w:val="0"/>
         <w:adjustRightInd w:val="0"/>
         <w:spacing w:after="0" w:line="240" w:lineRule="auto"/>
-        <w:rPr>
-          <w:rFonts w:ascii="Courier New" w:hAnsi="Courier New" w:cs="Courier New"/>
-          <w:sz w:val="18"/>
-          <w:szCs w:val="18"/>
-        </w:rPr>
-      </w:pPr>
-      <w:r>
-        <w:rPr>
-          <w:rFonts w:ascii="Courier New" w:hAnsi="Courier New" w:cs="Courier New"/>
-          <w:sz w:val="18"/>
-          <w:szCs w:val="18"/>
-        </w:rPr>
-        <w:t xml:space="preserve">        "VAT": 1.45,</w:t>
+        <w:ind w:left="284"/>
+        <w:rPr>
+          <w:rFonts w:ascii="Courier New" w:hAnsi="Courier New" w:cs="Courier New"/>
+          <w:sz w:val="18"/>
+          <w:szCs w:val="18"/>
+        </w:rPr>
+      </w:pPr>
+      <w:r>
+        <w:rPr>
+          <w:rFonts w:ascii="Courier New" w:hAnsi="Courier New" w:cs="Courier New"/>
+          <w:sz w:val="18"/>
+          <w:szCs w:val="18"/>
+        </w:rPr>
+        <w:t xml:space="preserve">      "Specification": </w:t>
       </w:r>
     </w:p>
     <w:p>
@@ -1695,19 +1702,20 @@
         <w:autoSpaceDN w:val="0"/>
         <w:adjustRightInd w:val="0"/>
         <w:spacing w:after="0" w:line="240" w:lineRule="auto"/>
-        <w:rPr>
-          <w:rFonts w:ascii="Courier New" w:hAnsi="Courier New" w:cs="Courier New"/>
-          <w:sz w:val="18"/>
-          <w:szCs w:val="18"/>
-        </w:rPr>
-      </w:pPr>
-      <w:r>
-        <w:rPr>
-          <w:rFonts w:ascii="Courier New" w:hAnsi="Courier New" w:cs="Courier New"/>
-          <w:sz w:val="18"/>
-          <w:szCs w:val="18"/>
-        </w:rPr>
-        <w:t xml:space="preserve">        "Specification": </w:t>
+        <w:ind w:left="284"/>
+        <w:rPr>
+          <w:rFonts w:ascii="Courier New" w:hAnsi="Courier New" w:cs="Courier New"/>
+          <w:sz w:val="18"/>
+          <w:szCs w:val="18"/>
+        </w:rPr>
+      </w:pPr>
+      <w:r>
+        <w:rPr>
+          <w:rFonts w:ascii="Courier New" w:hAnsi="Courier New" w:cs="Courier New"/>
+          <w:sz w:val="18"/>
+          <w:szCs w:val="18"/>
+        </w:rPr>
+        <w:t xml:space="preserve">        [{</w:t>
       </w:r>
     </w:p>
     <w:p>
@@ -1716,19 +1724,20 @@
         <w:autoSpaceDN w:val="0"/>
         <w:adjustRightInd w:val="0"/>
         <w:spacing w:after="0" w:line="240" w:lineRule="auto"/>
-        <w:rPr>
-          <w:rFonts w:ascii="Courier New" w:hAnsi="Courier New" w:cs="Courier New"/>
-          <w:sz w:val="18"/>
-          <w:szCs w:val="18"/>
-        </w:rPr>
-      </w:pPr>
-      <w:r>
-        <w:rPr>
-          <w:rFonts w:ascii="Courier New" w:hAnsi="Courier New" w:cs="Courier New"/>
-          <w:sz w:val="18"/>
-          <w:szCs w:val="18"/>
-        </w:rPr>
-        <w:t xml:space="preserve">          [{</w:t>
+        <w:ind w:left="284"/>
+        <w:rPr>
+          <w:rFonts w:ascii="Courier New" w:hAnsi="Courier New" w:cs="Courier New"/>
+          <w:sz w:val="18"/>
+          <w:szCs w:val="18"/>
+        </w:rPr>
+      </w:pPr>
+      <w:r>
+        <w:rPr>
+          <w:rFonts w:ascii="Courier New" w:hAnsi="Courier New" w:cs="Courier New"/>
+          <w:sz w:val="18"/>
+          <w:szCs w:val="18"/>
+        </w:rPr>
+        <w:t xml:space="preserve">           "Units": 3,</w:t>
       </w:r>
     </w:p>
     <w:p>
@@ -1737,19 +1746,20 @@
         <w:autoSpaceDN w:val="0"/>
         <w:adjustRightInd w:val="0"/>
         <w:spacing w:after="0" w:line="240" w:lineRule="auto"/>
-        <w:rPr>
-          <w:rFonts w:ascii="Courier New" w:hAnsi="Courier New" w:cs="Courier New"/>
-          <w:sz w:val="18"/>
-          <w:szCs w:val="18"/>
-        </w:rPr>
-      </w:pPr>
-      <w:r>
-        <w:rPr>
-          <w:rFonts w:ascii="Courier New" w:hAnsi="Courier New" w:cs="Courier New"/>
-          <w:sz w:val="18"/>
-          <w:szCs w:val="18"/>
-        </w:rPr>
-        <w:t xml:space="preserve">             "Units": 3,</w:t>
+        <w:ind w:left="284"/>
+        <w:rPr>
+          <w:rFonts w:ascii="Courier New" w:hAnsi="Courier New" w:cs="Courier New"/>
+          <w:sz w:val="18"/>
+          <w:szCs w:val="18"/>
+        </w:rPr>
+      </w:pPr>
+      <w:r>
+        <w:rPr>
+          <w:rFonts w:ascii="Courier New" w:hAnsi="Courier New" w:cs="Courier New"/>
+          <w:sz w:val="18"/>
+          <w:szCs w:val="18"/>
+        </w:rPr>
+        <w:t xml:space="preserve">           "Description": "USB cable",</w:t>
       </w:r>
     </w:p>
     <w:p>
@@ -1758,19 +1768,20 @@
         <w:autoSpaceDN w:val="0"/>
         <w:adjustRightInd w:val="0"/>
         <w:spacing w:after="0" w:line="240" w:lineRule="auto"/>
-        <w:rPr>
-          <w:rFonts w:ascii="Courier New" w:hAnsi="Courier New" w:cs="Courier New"/>
-          <w:sz w:val="18"/>
-          <w:szCs w:val="18"/>
-        </w:rPr>
-      </w:pPr>
-      <w:r>
-        <w:rPr>
-          <w:rFonts w:ascii="Courier New" w:hAnsi="Courier New" w:cs="Courier New"/>
-          <w:sz w:val="18"/>
-          <w:szCs w:val="18"/>
-        </w:rPr>
-        <w:t xml:space="preserve">             "Description": "USB cable",</w:t>
+        <w:ind w:left="284"/>
+        <w:rPr>
+          <w:rFonts w:ascii="Courier New" w:hAnsi="Courier New" w:cs="Courier New"/>
+          <w:sz w:val="18"/>
+          <w:szCs w:val="18"/>
+        </w:rPr>
+      </w:pPr>
+      <w:r>
+        <w:rPr>
+          <w:rFonts w:ascii="Courier New" w:hAnsi="Courier New" w:cs="Courier New"/>
+          <w:sz w:val="18"/>
+          <w:szCs w:val="18"/>
+        </w:rPr>
+        <w:t xml:space="preserve">           "SKU": "TR-46565666",</w:t>
       </w:r>
     </w:p>
     <w:p>
@@ -1779,19 +1790,48 @@
         <w:autoSpaceDN w:val="0"/>
         <w:adjustRightInd w:val="0"/>
         <w:spacing w:after="0" w:line="240" w:lineRule="auto"/>
-        <w:rPr>
-          <w:rFonts w:ascii="Courier New" w:hAnsi="Courier New" w:cs="Courier New"/>
-          <w:sz w:val="18"/>
-          <w:szCs w:val="18"/>
-        </w:rPr>
-      </w:pPr>
-      <w:r>
-        <w:rPr>
-          <w:rFonts w:ascii="Courier New" w:hAnsi="Courier New" w:cs="Courier New"/>
-          <w:sz w:val="18"/>
-          <w:szCs w:val="18"/>
-        </w:rPr>
-        <w:t xml:space="preserve">             "SKU": "TR-46565666",</w:t>
+        <w:ind w:left="284"/>
+        <w:rPr>
+          <w:rFonts w:ascii="Courier New" w:hAnsi="Courier New" w:cs="Courier New"/>
+          <w:sz w:val="18"/>
+          <w:szCs w:val="18"/>
+        </w:rPr>
+      </w:pPr>
+      <w:r>
+        <w:rPr>
+          <w:rFonts w:ascii="Courier New" w:hAnsi="Courier New" w:cs="Courier New"/>
+          <w:sz w:val="18"/>
+          <w:szCs w:val="18"/>
+        </w:rPr>
+        <w:t xml:space="preserve">           "</w:t>
+      </w:r>
+      <w:proofErr w:type="spellStart"/>
+      <w:r>
+        <w:rPr>
+          <w:rFonts w:ascii="Courier New" w:hAnsi="Courier New" w:cs="Courier New"/>
+          <w:sz w:val="18"/>
+          <w:szCs w:val="18"/>
+        </w:rPr>
+        <w:t>UnitPrice</w:t>
+      </w:r>
+      <w:proofErr w:type="spellEnd"/>
+      <w:r>
+        <w:rPr>
+          <w:rFonts w:ascii="Courier New" w:hAnsi="Courier New" w:cs="Courier New"/>
+          <w:sz w:val="18"/>
+          <w:szCs w:val="18"/>
+        </w:rPr>
+        <w:t xml:space="preserve">": </w:t>
+      </w:r>
+      <w:r>
+        <w:rPr>
+          <w:rFonts w:ascii="Courier New" w:hAnsi="Courier New" w:cs="Courier New"/>
+          <w:b/>
+          <w:color w:val="0070C0"/>
+          <w:sz w:val="18"/>
+          <w:szCs w:val="18"/>
+        </w:rPr>
+        <w:t>4.50</w:t>
       </w:r>
     </w:p>
     <w:p>
@@ -1800,47 +1840,20 @@
         <w:autoSpaceDN w:val="0"/>
         <w:adjustRightInd w:val="0"/>
         <w:spacing w:after="0" w:line="240" w:lineRule="auto"/>
-        <w:rPr>
-          <w:rFonts w:ascii="Courier New" w:hAnsi="Courier New" w:cs="Courier New"/>
-          <w:sz w:val="18"/>
-          <w:szCs w:val="18"/>
-        </w:rPr>
-      </w:pPr>
-      <w:r>
-        <w:rPr>
-          <w:rFonts w:ascii="Courier New" w:hAnsi="Courier New" w:cs="Courier New"/>
-          <w:sz w:val="18"/>
-          <w:szCs w:val="18"/>
-        </w:rPr>
-        <w:t xml:space="preserve">             "</w:t>
-      </w:r>
-      <w:proofErr w:type="spellStart"/>
-      <w:r>
-        <w:rPr>
-          <w:rFonts w:ascii="Courier New" w:hAnsi="Courier New" w:cs="Courier New"/>
-          <w:sz w:val="18"/>
-          <w:szCs w:val="18"/>
-        </w:rPr>
-        <w:t>UnitPrice</w:t>
-      </w:r>
-      <w:proofErr w:type="spellEnd"/>
-      <w:r>
-        <w:rPr>
-          <w:rFonts w:ascii="Courier New" w:hAnsi="Courier New" w:cs="Courier New"/>
-          <w:sz w:val="18"/>
-          <w:szCs w:val="18"/>
-        </w:rPr>
-        <w:t xml:space="preserve">": </w:t>
-      </w:r>
-      <w:r>
-        <w:rPr>
-          <w:rFonts w:ascii="Courier New" w:hAnsi="Courier New" w:cs="Courier New"/>
-          <w:b/>
-          <w:color w:val="0070C0"/>
-          <w:sz w:val="18"/>
-          <w:szCs w:val="18"/>
-        </w:rPr>
-        <w:t>4.50</w:t>
+        <w:ind w:left="284"/>
+        <w:rPr>
+          <w:rFonts w:ascii="Courier New" w:hAnsi="Courier New" w:cs="Courier New"/>
+          <w:sz w:val="18"/>
+          <w:szCs w:val="18"/>
+        </w:rPr>
+      </w:pPr>
+      <w:r>
+        <w:rPr>
+          <w:rFonts w:ascii="Courier New" w:hAnsi="Courier New" w:cs="Courier New"/>
+          <w:sz w:val="18"/>
+          <w:szCs w:val="18"/>
+        </w:rPr>
+        <w:t xml:space="preserve">         },</w:t>
       </w:r>
     </w:p>
     <w:p>
@@ -1849,19 +1862,20 @@
         <w:autoSpaceDN w:val="0"/>
         <w:adjustRightInd w:val="0"/>
         <w:spacing w:after="0" w:line="240" w:lineRule="auto"/>
-        <w:rPr>
-          <w:rFonts w:ascii="Courier New" w:hAnsi="Courier New" w:cs="Courier New"/>
-          <w:sz w:val="18"/>
-          <w:szCs w:val="18"/>
-        </w:rPr>
-      </w:pPr>
-      <w:r>
-        <w:rPr>
-          <w:rFonts w:ascii="Courier New" w:hAnsi="Courier New" w:cs="Courier New"/>
-          <w:sz w:val="18"/>
-          <w:szCs w:val="18"/>
-        </w:rPr>
-        <w:t xml:space="preserve">           },</w:t>
+        <w:ind w:left="284"/>
+        <w:rPr>
+          <w:rFonts w:ascii="Courier New" w:hAnsi="Courier New" w:cs="Courier New"/>
+          <w:sz w:val="18"/>
+          <w:szCs w:val="18"/>
+        </w:rPr>
+      </w:pPr>
+      <w:r>
+        <w:rPr>
+          <w:rFonts w:ascii="Courier New" w:hAnsi="Courier New" w:cs="Courier New"/>
+          <w:sz w:val="18"/>
+          <w:szCs w:val="18"/>
+        </w:rPr>
+        <w:t xml:space="preserve">         {</w:t>
       </w:r>
     </w:p>
     <w:p>
@@ -1870,19 +1884,20 @@
         <w:autoSpaceDN w:val="0"/>
         <w:adjustRightInd w:val="0"/>
         <w:spacing w:after="0" w:line="240" w:lineRule="auto"/>
-        <w:rPr>
-          <w:rFonts w:ascii="Courier New" w:hAnsi="Courier New" w:cs="Courier New"/>
-          <w:sz w:val="18"/>
-          <w:szCs w:val="18"/>
-        </w:rPr>
-      </w:pPr>
-      <w:r>
-        <w:rPr>
-          <w:rFonts w:ascii="Courier New" w:hAnsi="Courier New" w:cs="Courier New"/>
-          <w:sz w:val="18"/>
-          <w:szCs w:val="18"/>
-        </w:rPr>
-        <w:t xml:space="preserve">           {</w:t>
+        <w:ind w:left="284"/>
+        <w:rPr>
+          <w:rFonts w:ascii="Courier New" w:hAnsi="Courier New" w:cs="Courier New"/>
+          <w:sz w:val="18"/>
+          <w:szCs w:val="18"/>
+        </w:rPr>
+      </w:pPr>
+      <w:r>
+        <w:rPr>
+          <w:rFonts w:ascii="Courier New" w:hAnsi="Courier New" w:cs="Courier New"/>
+          <w:sz w:val="18"/>
+          <w:szCs w:val="18"/>
+        </w:rPr>
+        <w:t xml:space="preserve">           "Units": 1,</w:t>
       </w:r>
     </w:p>
     <w:p>
@@ -1891,19 +1906,20 @@
         <w:autoSpaceDN w:val="0"/>
         <w:adjustRightInd w:val="0"/>
         <w:spacing w:after="0" w:line="240" w:lineRule="auto"/>
-        <w:rPr>
-          <w:rFonts w:ascii="Courier New" w:hAnsi="Courier New" w:cs="Courier New"/>
-          <w:sz w:val="18"/>
-          <w:szCs w:val="18"/>
-        </w:rPr>
-      </w:pPr>
-      <w:r>
-        <w:rPr>
-          <w:rFonts w:ascii="Courier New" w:hAnsi="Courier New" w:cs="Courier New"/>
-          <w:sz w:val="18"/>
-          <w:szCs w:val="18"/>
-        </w:rPr>
-        <w:t xml:space="preserve">             "Units": 1,</w:t>
+        <w:ind w:left="284"/>
+        <w:rPr>
+          <w:rFonts w:ascii="Courier New" w:hAnsi="Courier New" w:cs="Courier New"/>
+          <w:sz w:val="18"/>
+          <w:szCs w:val="18"/>
+        </w:rPr>
+      </w:pPr>
+      <w:r>
+        <w:rPr>
+          <w:rFonts w:ascii="Courier New" w:hAnsi="Courier New" w:cs="Courier New"/>
+          <w:sz w:val="18"/>
+          <w:szCs w:val="18"/>
+        </w:rPr>
+        <w:t xml:space="preserve">           "Description": "4G Router",</w:t>
       </w:r>
     </w:p>
     <w:p>
@@ -1912,19 +1928,20 @@
         <w:autoSpaceDN w:val="0"/>
         <w:adjustRightInd w:val="0"/>
         <w:spacing w:after="0" w:line="240" w:lineRule="auto"/>
-        <w:rPr>
-          <w:rFonts w:ascii="Courier New" w:hAnsi="Courier New" w:cs="Courier New"/>
-          <w:sz w:val="18"/>
-          <w:szCs w:val="18"/>
-        </w:rPr>
-      </w:pPr>
-      <w:r>
-        <w:rPr>
-          <w:rFonts w:ascii="Courier New" w:hAnsi="Courier New" w:cs="Courier New"/>
-          <w:sz w:val="18"/>
-          <w:szCs w:val="18"/>
-        </w:rPr>
-        <w:t xml:space="preserve">             "Description": "4G Router",</w:t>
+        <w:ind w:left="284"/>
+        <w:rPr>
+          <w:rFonts w:ascii="Courier New" w:hAnsi="Courier New" w:cs="Courier New"/>
+          <w:sz w:val="18"/>
+          <w:szCs w:val="18"/>
+        </w:rPr>
+      </w:pPr>
+      <w:r>
+        <w:rPr>
+          <w:rFonts w:ascii="Courier New" w:hAnsi="Courier New" w:cs="Courier New"/>
+          <w:sz w:val="18"/>
+          <w:szCs w:val="18"/>
+        </w:rPr>
+        <w:t xml:space="preserve">           "SKU": "JK-56566655",</w:t>
       </w:r>
     </w:p>
     <w:p>
@@ -1933,19 +1950,38 @@
         <w:autoSpaceDN w:val="0"/>
         <w:adjustRightInd w:val="0"/>
         <w:spacing w:after="0" w:line="240" w:lineRule="auto"/>
-        <w:rPr>
-          <w:rFonts w:ascii="Courier New" w:hAnsi="Courier New" w:cs="Courier New"/>
-          <w:sz w:val="18"/>
-          <w:szCs w:val="18"/>
-        </w:rPr>
-      </w:pPr>
-      <w:r>
-        <w:rPr>
-          <w:rFonts w:ascii="Courier New" w:hAnsi="Courier New" w:cs="Courier New"/>
-          <w:sz w:val="18"/>
-          <w:szCs w:val="18"/>
-        </w:rPr>
-        <w:t xml:space="preserve">             "SKU": "JK-56566655",</w:t>
+        <w:ind w:left="284"/>
+        <w:rPr>
+          <w:rFonts w:ascii="Courier New" w:hAnsi="Courier New" w:cs="Courier New"/>
+          <w:sz w:val="18"/>
+          <w:szCs w:val="18"/>
+        </w:rPr>
+      </w:pPr>
+      <w:r>
+        <w:rPr>
+          <w:rFonts w:ascii="Courier New" w:hAnsi="Courier New" w:cs="Courier New"/>
+          <w:sz w:val="18"/>
+          <w:szCs w:val="18"/>
+        </w:rPr>
+        <w:t xml:space="preserve">           "</w:t>
+      </w:r>
+      <w:proofErr w:type="spellStart"/>
+      <w:r>
+        <w:rPr>
+          <w:rFonts w:ascii="Courier New" w:hAnsi="Courier New" w:cs="Courier New"/>
+          <w:sz w:val="18"/>
+          <w:szCs w:val="18"/>
+        </w:rPr>
+        <w:t>UnitPrice</w:t>
+      </w:r>
+      <w:proofErr w:type="spellEnd"/>
+      <w:r>
+        <w:rPr>
+          <w:rFonts w:ascii="Courier New" w:hAnsi="Courier New" w:cs="Courier New"/>
+          <w:sz w:val="18"/>
+          <w:szCs w:val="18"/>
+        </w:rPr>
+        <w:t>": 39.99</w:t>
       </w:r>
     </w:p>
     <w:p>
@@ -1954,37 +1990,20 @@
         <w:autoSpaceDN w:val="0"/>
         <w:adjustRightInd w:val="0"/>
         <w:spacing w:after="0" w:line="240" w:lineRule="auto"/>
-        <w:rPr>
-          <w:rFonts w:ascii="Courier New" w:hAnsi="Courier New" w:cs="Courier New"/>
-          <w:sz w:val="18"/>
-          <w:szCs w:val="18"/>
-        </w:rPr>
-      </w:pPr>
-      <w:r>
-        <w:rPr>
-          <w:rFonts w:ascii="Courier New" w:hAnsi="Courier New" w:cs="Courier New"/>
-          <w:sz w:val="18"/>
-          <w:szCs w:val="18"/>
-        </w:rPr>
-        <w:t xml:space="preserve">             "</w:t>
-      </w:r>
-      <w:proofErr w:type="spellStart"/>
-      <w:r>
-        <w:rPr>
-          <w:rFonts w:ascii="Courier New" w:hAnsi="Courier New" w:cs="Courier New"/>
-          <w:sz w:val="18"/>
-          <w:szCs w:val="18"/>
-        </w:rPr>
-        <w:t>UnitPrice</w:t>
-      </w:r>
-      <w:proofErr w:type="spellEnd"/>
-      <w:r>
-        <w:rPr>
-          <w:rFonts w:ascii="Courier New" w:hAnsi="Courier New" w:cs="Courier New"/>
-          <w:sz w:val="18"/>
-          <w:szCs w:val="18"/>
-        </w:rPr>
-        <w:t>": 39.99</w:t>
+        <w:ind w:left="284"/>
+        <w:rPr>
+          <w:rFonts w:ascii="Courier New" w:hAnsi="Courier New" w:cs="Courier New"/>
+          <w:sz w:val="18"/>
+          <w:szCs w:val="18"/>
+        </w:rPr>
+      </w:pPr>
+      <w:r>
+        <w:rPr>
+          <w:rFonts w:ascii="Courier New" w:hAnsi="Courier New" w:cs="Courier New"/>
+          <w:sz w:val="18"/>
+          <w:szCs w:val="18"/>
+        </w:rPr>
+        <w:t xml:space="preserve">         }]</w:t>
       </w:r>
     </w:p>
     <w:p>
@@ -1993,19 +2012,20 @@
         <w:autoSpaceDN w:val="0"/>
         <w:adjustRightInd w:val="0"/>
         <w:spacing w:after="0" w:line="240" w:lineRule="auto"/>
-        <w:rPr>
-          <w:rFonts w:ascii="Courier New" w:hAnsi="Courier New" w:cs="Courier New"/>
-          <w:sz w:val="18"/>
-          <w:szCs w:val="18"/>
-        </w:rPr>
-      </w:pPr>
-      <w:r>
-        <w:rPr>
-          <w:rFonts w:ascii="Courier New" w:hAnsi="Courier New" w:cs="Courier New"/>
-          <w:sz w:val="18"/>
-          <w:szCs w:val="18"/>
-        </w:rPr>
-        <w:t xml:space="preserve">           }]</w:t>
+        <w:ind w:left="284"/>
+        <w:rPr>
+          <w:rFonts w:ascii="Courier New" w:hAnsi="Courier New" w:cs="Courier New"/>
+          <w:sz w:val="18"/>
+          <w:szCs w:val="18"/>
+        </w:rPr>
+      </w:pPr>
+      <w:r>
+        <w:rPr>
+          <w:rFonts w:ascii="Courier New" w:hAnsi="Courier New" w:cs="Courier New"/>
+          <w:sz w:val="18"/>
+          <w:szCs w:val="18"/>
+        </w:rPr>
+        <w:t xml:space="preserve">    },</w:t>
       </w:r>
     </w:p>
     <w:p>
@@ -2014,19 +2034,122 @@
         <w:autoSpaceDN w:val="0"/>
         <w:adjustRightInd w:val="0"/>
         <w:spacing w:after="0" w:line="240" w:lineRule="auto"/>
-        <w:rPr>
-          <w:rFonts w:ascii="Courier New" w:hAnsi="Courier New" w:cs="Courier New"/>
-          <w:sz w:val="18"/>
-          <w:szCs w:val="18"/>
-        </w:rPr>
-      </w:pPr>
-      <w:r>
-        <w:rPr>
-          <w:rFonts w:ascii="Courier New" w:hAnsi="Courier New" w:cs="Courier New"/>
-          <w:sz w:val="18"/>
-          <w:szCs w:val="18"/>
-        </w:rPr>
-        <w:t xml:space="preserve">      },</w:t>
+        <w:ind w:left="284"/>
+        <w:rPr>
+          <w:rFonts w:ascii="Courier New" w:hAnsi="Courier New" w:cs="Courier New"/>
+          <w:sz w:val="18"/>
+          <w:szCs w:val="18"/>
+        </w:rPr>
+      </w:pPr>
+      <w:r>
+        <w:rPr>
+          <w:rFonts w:ascii="Courier New" w:hAnsi="Courier New" w:cs="Courier New"/>
+          <w:sz w:val="18"/>
+          <w:szCs w:val="18"/>
+        </w:rPr>
+        <w:t xml:space="preserve">  "</w:t>
+      </w:r>
+      <w:proofErr w:type="spellStart"/>
+      <w:r>
+        <w:rPr>
+          <w:rFonts w:ascii="Courier New" w:hAnsi="Courier New" w:cs="Courier New"/>
+          <w:sz w:val="18"/>
+          <w:szCs w:val="18"/>
+        </w:rPr>
+        <w:t>EscapeMe</w:t>
+      </w:r>
+      <w:proofErr w:type="spellEnd"/>
+      <w:r>
+        <w:rPr>
+          <w:rFonts w:ascii="Courier New" w:hAnsi="Courier New" w:cs="Courier New"/>
+          <w:sz w:val="18"/>
+          <w:szCs w:val="18"/>
+        </w:rPr>
+        <w:t>": "</w:t>
+      </w:r>
+      <w:r>
+        <w:rPr>
+          <w:rFonts w:ascii="Courier New" w:hAnsi="Courier New" w:cs="Courier New"/>
+          <w:b/>
+          <w:color w:val="C00000"/>
+          <w:sz w:val="18"/>
+          <w:szCs w:val="18"/>
+        </w:rPr>
+        <w:t>\u000F</w:t>
+      </w:r>
+      <w:r>
+        <w:rPr>
+          <w:rFonts w:ascii="Courier New" w:hAnsi="Courier New" w:cs="Courier New"/>
+          <w:b/>
+          <w:color w:val="C00000"/>
+          <w:sz w:val="18"/>
+          <w:szCs w:val="18"/>
+        </w:rPr>
+        <w:t>\</w:t>
+      </w:r>
+      <w:r>
+        <w:rPr>
+          <w:rFonts w:ascii="Courier New" w:hAnsi="Courier New" w:cs="Courier New"/>
+          <w:b/>
+          <w:color w:val="C00000"/>
+          <w:sz w:val="18"/>
+          <w:szCs w:val="18"/>
+        </w:rPr>
+        <w:t>u000a</w:t>
+      </w:r>
+      <w:r>
+        <w:rPr>
+          <w:rFonts w:ascii="Courier New" w:hAnsi="Courier New" w:cs="Courier New"/>
+          <w:sz w:val="18"/>
+          <w:szCs w:val="18"/>
+        </w:rPr>
+        <w:t>A</w:t>
+      </w:r>
+      <w:r>
+        <w:rPr>
+          <w:rFonts w:ascii="Courier New" w:hAnsi="Courier New" w:cs="Courier New"/>
+          <w:b/>
+          <w:color w:val="C00000"/>
+          <w:sz w:val="18"/>
+          <w:szCs w:val="18"/>
+        </w:rPr>
+        <w:t>\u0042</w:t>
+      </w:r>
+      <w:r>
+        <w:rPr>
+          <w:rFonts w:ascii="Courier New" w:hAnsi="Courier New" w:cs="Courier New"/>
+          <w:sz w:val="18"/>
+          <w:szCs w:val="18"/>
+        </w:rPr>
+        <w:t>\\\"</w:t>
+      </w:r>
+      <w:r>
+        <w:rPr>
+          <w:rFonts w:ascii="Courier New" w:hAnsi="Courier New" w:cs="Courier New"/>
+          <w:b/>
+          <w:color w:val="C00000"/>
+          <w:sz w:val="18"/>
+          <w:szCs w:val="18"/>
+        </w:rPr>
+        <w:t>\</w:t>
+      </w:r>
+      <w:r>
+        <w:rPr>
+          <w:rFonts w:ascii="Courier New" w:hAnsi="Courier New" w:cs="Courier New"/>
+          <w:b/>
+          <w:color w:val="C00000"/>
+          <w:sz w:val="18"/>
+          <w:szCs w:val="18"/>
+        </w:rPr>
+        <w:t>/</w:t>
+      </w:r>
+      <w:r>
+        <w:rPr>
+          <w:rFonts w:ascii="Courier New" w:hAnsi="Courier New" w:cs="Courier New"/>
+          <w:sz w:val="18"/>
+          <w:szCs w:val="18"/>
+        </w:rPr>
+        <w:t>",</w:t>
       </w:r>
     </w:p>
     <w:p>
@@ -2035,91 +2158,20 @@
         <w:autoSpaceDN w:val="0"/>
         <w:adjustRightInd w:val="0"/>
         <w:spacing w:after="0" w:line="240" w:lineRule="auto"/>
-        <w:rPr>
-          <w:rFonts w:ascii="Courier New" w:hAnsi="Courier New" w:cs="Courier New"/>
-          <w:sz w:val="18"/>
-          <w:szCs w:val="18"/>
-        </w:rPr>
-      </w:pPr>
-      <w:r>
-        <w:rPr>
-          <w:rFonts w:ascii="Courier New" w:hAnsi="Courier New" w:cs="Courier New"/>
-          <w:sz w:val="18"/>
-          <w:szCs w:val="18"/>
-        </w:rPr>
-        <w:t xml:space="preserve">    "</w:t>
-      </w:r>
-      <w:proofErr w:type="spellStart"/>
-      <w:r>
-        <w:rPr>
-          <w:rFonts w:ascii="Courier New" w:hAnsi="Courier New" w:cs="Courier New"/>
-          <w:sz w:val="18"/>
-          <w:szCs w:val="18"/>
-        </w:rPr>
-        <w:t>EscapeMe</w:t>
-      </w:r>
-      <w:proofErr w:type="spellEnd"/>
-      <w:r>
-        <w:rPr>
-          <w:rFonts w:ascii="Courier New" w:hAnsi="Courier New" w:cs="Courier New"/>
-          <w:sz w:val="18"/>
-          <w:szCs w:val="18"/>
-        </w:rPr>
-        <w:t>": "</w:t>
-      </w:r>
-      <w:r>
-        <w:rPr>
-          <w:rFonts w:ascii="Courier New" w:hAnsi="Courier New" w:cs="Courier New"/>
-          <w:b/>
-          <w:color w:val="C00000"/>
-          <w:sz w:val="18"/>
-          <w:szCs w:val="18"/>
-        </w:rPr>
-        <w:t>\u000F\u000a</w:t>
-      </w:r>
-      <w:r>
-        <w:rPr>
-          <w:rFonts w:ascii="Courier New" w:hAnsi="Courier New" w:cs="Courier New"/>
-          <w:sz w:val="18"/>
-          <w:szCs w:val="18"/>
-        </w:rPr>
-        <w:t>A</w:t>
-      </w:r>
-      <w:r>
-        <w:rPr>
-          <w:rFonts w:ascii="Courier New" w:hAnsi="Courier New" w:cs="Courier New"/>
-          <w:b/>
-          <w:color w:val="C00000"/>
-          <w:sz w:val="18"/>
-          <w:szCs w:val="18"/>
-        </w:rPr>
-        <w:t>\u0042</w:t>
-      </w:r>
-      <w:r>
-        <w:rPr>
-          <w:rFonts w:ascii="Courier New" w:hAnsi="Courier New" w:cs="Courier New"/>
-          <w:sz w:val="18"/>
-          <w:szCs w:val="18"/>
-        </w:rPr>
-        <w:t>\\\"</w:t>
-      </w:r>
-      <w:r>
-        <w:rPr>
-          <w:rFonts w:ascii="Courier New" w:hAnsi="Courier New" w:cs="Courier New"/>
-          <w:b/>
-          <w:color w:val="C00000"/>
-          <w:sz w:val="18"/>
-          <w:szCs w:val="18"/>
-        </w:rPr>
-        <w:t>\/</w:t>
-      </w:r>
-      <w:r>
-        <w:rPr>
-          <w:rFonts w:ascii="Courier New" w:hAnsi="Courier New" w:cs="Courier New"/>
-          <w:sz w:val="18"/>
-          <w:szCs w:val="18"/>
-        </w:rPr>
-        <w:t>",</w:t>
+        <w:ind w:left="284"/>
+        <w:rPr>
+          <w:rFonts w:ascii="Courier New" w:hAnsi="Courier New" w:cs="Courier New"/>
+          <w:sz w:val="18"/>
+          <w:szCs w:val="18"/>
+        </w:rPr>
+      </w:pPr>
+      <w:r>
+        <w:rPr>
+          <w:rFonts w:ascii="Courier New" w:hAnsi="Courier New" w:cs="Courier New"/>
+          <w:sz w:val="18"/>
+          <w:szCs w:val="18"/>
+        </w:rPr>
+        <w:t xml:space="preserve">  "Signature": </w:t>
       </w:r>
     </w:p>
     <w:p>
@@ -2128,19 +2180,30 @@
         <w:autoSpaceDN w:val="0"/>
         <w:adjustRightInd w:val="0"/>
         <w:spacing w:after="0" w:line="240" w:lineRule="auto"/>
-        <w:rPr>
-          <w:rFonts w:ascii="Courier New" w:hAnsi="Courier New" w:cs="Courier New"/>
-          <w:sz w:val="18"/>
-          <w:szCs w:val="18"/>
-        </w:rPr>
-      </w:pPr>
-      <w:r>
-        <w:rPr>
-          <w:rFonts w:ascii="Courier New" w:hAnsi="Courier New" w:cs="Courier New"/>
-          <w:sz w:val="18"/>
-          <w:szCs w:val="18"/>
-        </w:rPr>
-        <w:t xml:space="preserve">    "Signature": </w:t>
+        <w:ind w:left="284"/>
+        <w:rPr>
+          <w:rFonts w:ascii="Courier New" w:hAnsi="Courier New" w:cs="Courier New"/>
+          <w:sz w:val="18"/>
+          <w:szCs w:val="18"/>
+          <w:lang w:val="sv-SE"/>
+        </w:rPr>
+      </w:pPr>
+      <w:r>
+        <w:rPr>
+          <w:rFonts w:ascii="Courier New" w:hAnsi="Courier New" w:cs="Courier New"/>
+          <w:sz w:val="18"/>
+          <w:szCs w:val="18"/>
+        </w:rPr>
+        <w:t xml:space="preserve">    </w:t>
+      </w:r>
+      <w:r>
+        <w:rPr>
+          <w:rFonts w:ascii="Courier New" w:hAnsi="Courier New" w:cs="Courier New"/>
+          <w:sz w:val="18"/>
+          <w:szCs w:val="18"/>
+          <w:lang w:val="sv-SE"/>
+        </w:rPr>
+        <w:t>{</w:t>
       </w:r>
     </w:p>
     <w:p>
@@ -2149,19 +2212,42 @@
         <w:autoSpaceDN w:val="0"/>
         <w:adjustRightInd w:val="0"/>
         <w:spacing w:after="0" w:line="240" w:lineRule="auto"/>
-        <w:rPr>
-          <w:rFonts w:ascii="Courier New" w:hAnsi="Courier New" w:cs="Courier New"/>
-          <w:sz w:val="18"/>
-          <w:szCs w:val="18"/>
-        </w:rPr>
-      </w:pPr>
-      <w:r>
-        <w:rPr>
-          <w:rFonts w:ascii="Courier New" w:hAnsi="Courier New" w:cs="Courier New"/>
-          <w:sz w:val="18"/>
-          <w:szCs w:val="18"/>
-        </w:rPr>
-        <w:t xml:space="preserve">      {</w:t>
+        <w:ind w:left="284"/>
+        <w:rPr>
+          <w:rFonts w:ascii="Courier New" w:hAnsi="Courier New" w:cs="Courier New"/>
+          <w:sz w:val="18"/>
+          <w:szCs w:val="18"/>
+          <w:lang w:val="sv-SE"/>
+        </w:rPr>
+      </w:pPr>
+      <w:r>
+        <w:rPr>
+          <w:rFonts w:ascii="Courier New" w:hAnsi="Courier New" w:cs="Courier New"/>
+          <w:sz w:val="18"/>
+          <w:szCs w:val="18"/>
+          <w:lang w:val="sv-SE"/>
+        </w:rPr>
+        <w:t xml:space="preserve">      "</w:t>
+      </w:r>
+      <w:proofErr w:type="spellStart"/>
+      <w:r>
+        <w:rPr>
+          <w:rFonts w:ascii="Courier New" w:hAnsi="Courier New" w:cs="Courier New"/>
+          <w:sz w:val="18"/>
+          <w:szCs w:val="18"/>
+          <w:lang w:val="sv-SE"/>
+        </w:rPr>
+        <w:t>Algorithm</w:t>
+      </w:r>
+      <w:proofErr w:type="spellEnd"/>
+      <w:r>
+        <w:rPr>
+          <w:rFonts w:ascii="Courier New" w:hAnsi="Courier New" w:cs="Courier New"/>
+          <w:sz w:val="18"/>
+          <w:szCs w:val="18"/>
+          <w:lang w:val="sv-SE"/>
+        </w:rPr>
+        <w:t>": "http://www.w3.org/2001/04/xmldsig-more#ecdsa-sha256",</w:t>
       </w:r>
     </w:p>
     <w:p>
@@ -2170,19 +2256,47 @@
         <w:autoSpaceDN w:val="0"/>
         <w:adjustRightInd w:val="0"/>
         <w:spacing w:after="0" w:line="240" w:lineRule="auto"/>
-        <w:rPr>
-          <w:rFonts w:ascii="Courier New" w:hAnsi="Courier New" w:cs="Courier New"/>
-          <w:sz w:val="18"/>
-          <w:szCs w:val="18"/>
-        </w:rPr>
-      </w:pPr>
-      <w:r>
-        <w:rPr>
-          <w:rFonts w:ascii="Courier New" w:hAnsi="Courier New" w:cs="Courier New"/>
-          <w:sz w:val="18"/>
-          <w:szCs w:val="18"/>
-        </w:rPr>
-        <w:t xml:space="preserve">        "Algorithm": "http://www.w3.org/2001/04/xmldsig-more#ecdsa-sha256",</w:t>
+        <w:ind w:left="284"/>
+        <w:rPr>
+          <w:rFonts w:ascii="Courier New" w:hAnsi="Courier New" w:cs="Courier New"/>
+          <w:sz w:val="18"/>
+          <w:szCs w:val="18"/>
+        </w:rPr>
+      </w:pPr>
+      <w:r>
+        <w:rPr>
+          <w:rFonts w:ascii="Courier New" w:hAnsi="Courier New" w:cs="Courier New"/>
+          <w:sz w:val="18"/>
+          <w:szCs w:val="18"/>
+          <w:lang w:val="sv-SE"/>
+        </w:rPr>
+        <w:t xml:space="preserve">      </w:t>
+      </w:r>
+      <w:r>
+        <w:rPr>
+          <w:rFonts w:ascii="Courier New" w:hAnsi="Courier New" w:cs="Courier New"/>
+          <w:sz w:val="18"/>
+          <w:szCs w:val="18"/>
+        </w:rPr>
+        <w:t>"</w:t>
+      </w:r>
+      <w:proofErr w:type="spellStart"/>
+      <w:r>
+        <w:rPr>
+          <w:rFonts w:ascii="Courier New" w:hAnsi="Courier New" w:cs="Courier New"/>
+          <w:sz w:val="18"/>
+          <w:szCs w:val="18"/>
+        </w:rPr>
+        <w:t>KeyInfo</w:t>
+      </w:r>
+      <w:proofErr w:type="spellEnd"/>
+      <w:r>
+        <w:rPr>
+          <w:rFonts w:ascii="Courier New" w:hAnsi="Courier New" w:cs="Courier New"/>
+          <w:sz w:val="18"/>
+          <w:szCs w:val="18"/>
+        </w:rPr>
+        <w:t xml:space="preserve">": </w:t>
       </w:r>
     </w:p>
     <w:p>
@@ -2191,37 +2305,20 @@
         <w:autoSpaceDN w:val="0"/>
         <w:adjustRightInd w:val="0"/>
         <w:spacing w:after="0" w:line="240" w:lineRule="auto"/>
-        <w:rPr>
-          <w:rFonts w:ascii="Courier New" w:hAnsi="Courier New" w:cs="Courier New"/>
-          <w:sz w:val="18"/>
-          <w:szCs w:val="18"/>
-        </w:rPr>
-      </w:pPr>
-      <w:r>
-        <w:rPr>
-          <w:rFonts w:ascii="Courier New" w:hAnsi="Courier New" w:cs="Courier New"/>
-          <w:sz w:val="18"/>
-          <w:szCs w:val="18"/>
-        </w:rPr>
-        <w:t xml:space="preserve">        "</w:t>
-      </w:r>
-      <w:proofErr w:type="spellStart"/>
-      <w:r>
-        <w:rPr>
-          <w:rFonts w:ascii="Courier New" w:hAnsi="Courier New" w:cs="Courier New"/>
-          <w:sz w:val="18"/>
-          <w:szCs w:val="18"/>
-        </w:rPr>
-        <w:t>KeyInfo</w:t>
-      </w:r>
-      <w:proofErr w:type="spellEnd"/>
-      <w:r>
-        <w:rPr>
-          <w:rFonts w:ascii="Courier New" w:hAnsi="Courier New" w:cs="Courier New"/>
-          <w:sz w:val="18"/>
-          <w:szCs w:val="18"/>
-        </w:rPr>
-        <w:t xml:space="preserve">": </w:t>
+        <w:ind w:left="284"/>
+        <w:rPr>
+          <w:rFonts w:ascii="Courier New" w:hAnsi="Courier New" w:cs="Courier New"/>
+          <w:sz w:val="18"/>
+          <w:szCs w:val="18"/>
+        </w:rPr>
+      </w:pPr>
+      <w:r>
+        <w:rPr>
+          <w:rFonts w:ascii="Courier New" w:hAnsi="Courier New" w:cs="Courier New"/>
+          <w:sz w:val="18"/>
+          <w:szCs w:val="18"/>
+        </w:rPr>
+        <w:t xml:space="preserve">        {</w:t>
       </w:r>
     </w:p>
     <w:p>
@@ -2230,19 +2327,38 @@
         <w:autoSpaceDN w:val="0"/>
         <w:adjustRightInd w:val="0"/>
         <w:spacing w:after="0" w:line="240" w:lineRule="auto"/>
-        <w:rPr>
-          <w:rFonts w:ascii="Courier New" w:hAnsi="Courier New" w:cs="Courier New"/>
-          <w:sz w:val="18"/>
-          <w:szCs w:val="18"/>
-        </w:rPr>
-      </w:pPr>
-      <w:r>
-        <w:rPr>
-          <w:rFonts w:ascii="Courier New" w:hAnsi="Courier New" w:cs="Courier New"/>
-          <w:sz w:val="18"/>
-          <w:szCs w:val="18"/>
-        </w:rPr>
-        <w:t xml:space="preserve">          {</w:t>
+        <w:ind w:left="284"/>
+        <w:rPr>
+          <w:rFonts w:ascii="Courier New" w:hAnsi="Courier New" w:cs="Courier New"/>
+          <w:sz w:val="18"/>
+          <w:szCs w:val="18"/>
+        </w:rPr>
+      </w:pPr>
+      <w:r>
+        <w:rPr>
+          <w:rFonts w:ascii="Courier New" w:hAnsi="Courier New" w:cs="Courier New"/>
+          <w:sz w:val="18"/>
+          <w:szCs w:val="18"/>
+        </w:rPr>
+        <w:t xml:space="preserve">          "</w:t>
+      </w:r>
+      <w:proofErr w:type="spellStart"/>
+      <w:r>
+        <w:rPr>
+          <w:rFonts w:ascii="Courier New" w:hAnsi="Courier New" w:cs="Courier New"/>
+          <w:sz w:val="18"/>
+          <w:szCs w:val="18"/>
+        </w:rPr>
+        <w:t>PublicKey</w:t>
+      </w:r>
+      <w:proofErr w:type="spellEnd"/>
+      <w:r>
+        <w:rPr>
+          <w:rFonts w:ascii="Courier New" w:hAnsi="Courier New" w:cs="Courier New"/>
+          <w:sz w:val="18"/>
+          <w:szCs w:val="18"/>
+        </w:rPr>
+        <w:t xml:space="preserve">": </w:t>
       </w:r>
     </w:p>
     <w:p>
@@ -2251,37 +2367,20 @@
         <w:autoSpaceDN w:val="0"/>
         <w:adjustRightInd w:val="0"/>
         <w:spacing w:after="0" w:line="240" w:lineRule="auto"/>
-        <w:rPr>
-          <w:rFonts w:ascii="Courier New" w:hAnsi="Courier New" w:cs="Courier New"/>
-          <w:sz w:val="18"/>
-          <w:szCs w:val="18"/>
-        </w:rPr>
-      </w:pPr>
-      <w:r>
-        <w:rPr>
-          <w:rFonts w:ascii="Courier New" w:hAnsi="Courier New" w:cs="Courier New"/>
-          <w:sz w:val="18"/>
-          <w:szCs w:val="18"/>
-        </w:rPr>
-        <w:t xml:space="preserve">            "</w:t>
-      </w:r>
-      <w:proofErr w:type="spellStart"/>
-      <w:r>
-        <w:rPr>
-          <w:rFonts w:ascii="Courier New" w:hAnsi="Courier New" w:cs="Courier New"/>
-          <w:sz w:val="18"/>
-          <w:szCs w:val="18"/>
-        </w:rPr>
-        <w:t>PublicKey</w:t>
-      </w:r>
-      <w:proofErr w:type="spellEnd"/>
-      <w:r>
-        <w:rPr>
-          <w:rFonts w:ascii="Courier New" w:hAnsi="Courier New" w:cs="Courier New"/>
-          <w:sz w:val="18"/>
-          <w:szCs w:val="18"/>
-        </w:rPr>
-        <w:t xml:space="preserve">": </w:t>
+        <w:ind w:left="284"/>
+        <w:rPr>
+          <w:rFonts w:ascii="Courier New" w:hAnsi="Courier New" w:cs="Courier New"/>
+          <w:sz w:val="18"/>
+          <w:szCs w:val="18"/>
+        </w:rPr>
+      </w:pPr>
+      <w:r>
+        <w:rPr>
+          <w:rFonts w:ascii="Courier New" w:hAnsi="Courier New" w:cs="Courier New"/>
+          <w:sz w:val="18"/>
+          <w:szCs w:val="18"/>
+        </w:rPr>
+        <w:t xml:space="preserve">            {</w:t>
       </w:r>
     </w:p>
     <w:p>
@@ -2290,19 +2389,20 @@
         <w:autoSpaceDN w:val="0"/>
         <w:adjustRightInd w:val="0"/>
         <w:spacing w:after="0" w:line="240" w:lineRule="auto"/>
-        <w:rPr>
-          <w:rFonts w:ascii="Courier New" w:hAnsi="Courier New" w:cs="Courier New"/>
-          <w:sz w:val="18"/>
-          <w:szCs w:val="18"/>
-        </w:rPr>
-      </w:pPr>
-      <w:r>
-        <w:rPr>
-          <w:rFonts w:ascii="Courier New" w:hAnsi="Courier New" w:cs="Courier New"/>
-          <w:sz w:val="18"/>
-          <w:szCs w:val="18"/>
-        </w:rPr>
-        <w:t xml:space="preserve">              {</w:t>
+        <w:ind w:left="284"/>
+        <w:rPr>
+          <w:rFonts w:ascii="Courier New" w:hAnsi="Courier New" w:cs="Courier New"/>
+          <w:sz w:val="18"/>
+          <w:szCs w:val="18"/>
+        </w:rPr>
+      </w:pPr>
+      <w:r>
+        <w:rPr>
+          <w:rFonts w:ascii="Courier New" w:hAnsi="Courier New" w:cs="Courier New"/>
+          <w:sz w:val="18"/>
+          <w:szCs w:val="18"/>
+        </w:rPr>
+        <w:t xml:space="preserve">              "EC": </w:t>
       </w:r>
     </w:p>
     <w:p>
@@ -2311,19 +2411,20 @@
         <w:autoSpaceDN w:val="0"/>
         <w:adjustRightInd w:val="0"/>
         <w:spacing w:after="0" w:line="240" w:lineRule="auto"/>
-        <w:rPr>
-          <w:rFonts w:ascii="Courier New" w:hAnsi="Courier New" w:cs="Courier New"/>
-          <w:sz w:val="18"/>
-          <w:szCs w:val="18"/>
-        </w:rPr>
-      </w:pPr>
-      <w:r>
-        <w:rPr>
-          <w:rFonts w:ascii="Courier New" w:hAnsi="Courier New" w:cs="Courier New"/>
-          <w:sz w:val="18"/>
-          <w:szCs w:val="18"/>
-        </w:rPr>
-        <w:t xml:space="preserve">                "EC": </w:t>
+        <w:ind w:left="284"/>
+        <w:rPr>
+          <w:rFonts w:ascii="Courier New" w:hAnsi="Courier New" w:cs="Courier New"/>
+          <w:sz w:val="18"/>
+          <w:szCs w:val="18"/>
+        </w:rPr>
+      </w:pPr>
+      <w:r>
+        <w:rPr>
+          <w:rFonts w:ascii="Courier New" w:hAnsi="Courier New" w:cs="Courier New"/>
+          <w:sz w:val="18"/>
+          <w:szCs w:val="18"/>
+        </w:rPr>
+        <w:t xml:space="preserve">                {</w:t>
       </w:r>
     </w:p>
     <w:p>
@@ -2332,19 +2433,56 @@
         <w:autoSpaceDN w:val="0"/>
         <w:adjustRightInd w:val="0"/>
         <w:spacing w:after="0" w:line="240" w:lineRule="auto"/>
-        <w:rPr>
-          <w:rFonts w:ascii="Courier New" w:hAnsi="Courier New" w:cs="Courier New"/>
-          <w:sz w:val="18"/>
-          <w:szCs w:val="18"/>
-        </w:rPr>
-      </w:pPr>
-      <w:r>
-        <w:rPr>
-          <w:rFonts w:ascii="Courier New" w:hAnsi="Courier New" w:cs="Courier New"/>
-          <w:sz w:val="18"/>
-          <w:szCs w:val="18"/>
-        </w:rPr>
-        <w:t xml:space="preserve">                  {</w:t>
+        <w:ind w:left="284"/>
+        <w:rPr>
+          <w:rFonts w:ascii="Courier New" w:hAnsi="Courier New" w:cs="Courier New"/>
+          <w:sz w:val="18"/>
+          <w:szCs w:val="18"/>
+        </w:rPr>
+      </w:pPr>
+      <w:r>
+        <w:rPr>
+          <w:rFonts w:ascii="Courier New" w:hAnsi="Courier New" w:cs="Courier New"/>
+          <w:sz w:val="18"/>
+          <w:szCs w:val="18"/>
+        </w:rPr>
+        <w:t xml:space="preserve">                  "</w:t>
+      </w:r>
+      <w:proofErr w:type="spellStart"/>
+      <w:r>
+        <w:rPr>
+          <w:rFonts w:ascii="Courier New" w:hAnsi="Courier New" w:cs="Courier New"/>
+          <w:sz w:val="18"/>
+          <w:szCs w:val="18"/>
+        </w:rPr>
+        <w:t>NamedCurve</w:t>
+      </w:r>
+      <w:proofErr w:type="spellEnd"/>
+      <w:r>
+        <w:rPr>
+          <w:rFonts w:ascii="Courier New" w:hAnsi="Courier New" w:cs="Courier New"/>
+          <w:sz w:val="18"/>
+          <w:szCs w:val="18"/>
+        </w:rPr>
+        <w:t>": "http://xmlns.webpki.org/</w:t>
+      </w:r>
+      <w:proofErr w:type="spellStart"/>
+      <w:r>
+        <w:rPr>
+          <w:rFonts w:ascii="Courier New" w:hAnsi="Courier New" w:cs="Courier New"/>
+          <w:sz w:val="18"/>
+          <w:szCs w:val="18"/>
+        </w:rPr>
+        <w:t>sks</w:t>
+      </w:r>
+      <w:proofErr w:type="spellEnd"/>
+      <w:r>
+        <w:rPr>
+          <w:rFonts w:ascii="Courier New" w:hAnsi="Courier New" w:cs="Courier New"/>
+          <w:sz w:val="18"/>
+          <w:szCs w:val="18"/>
+        </w:rPr>
+        <w:t>/algorithm#ec.p256",</w:t>
       </w:r>
     </w:p>
     <w:p>
@@ -2353,55 +2491,20 @@
         <w:autoSpaceDN w:val="0"/>
         <w:adjustRightInd w:val="0"/>
         <w:spacing w:after="0" w:line="240" w:lineRule="auto"/>
-        <w:rPr>
-          <w:rFonts w:ascii="Courier New" w:hAnsi="Courier New" w:cs="Courier New"/>
-          <w:sz w:val="18"/>
-          <w:szCs w:val="18"/>
-        </w:rPr>
-      </w:pPr>
-      <w:r>
-        <w:rPr>
-          <w:rFonts w:ascii="Courier New" w:hAnsi="Courier New" w:cs="Courier New"/>
-          <w:sz w:val="18"/>
-          <w:szCs w:val="18"/>
-        </w:rPr>
-        <w:t xml:space="preserve">                    "</w:t>
-      </w:r>
-      <w:proofErr w:type="spellStart"/>
-      <w:r>
-        <w:rPr>
-          <w:rFonts w:ascii="Courier New" w:hAnsi="Courier New" w:cs="Courier New"/>
-          <w:sz w:val="18"/>
-          <w:szCs w:val="18"/>
-        </w:rPr>
-        <w:t>NamedCurve</w:t>
-      </w:r>
-      <w:proofErr w:type="spellEnd"/>
-      <w:r>
-        <w:rPr>
-          <w:rFonts w:ascii="Courier New" w:hAnsi="Courier New" w:cs="Courier New"/>
-          <w:sz w:val="18"/>
-          <w:szCs w:val="18"/>
-        </w:rPr>
-        <w:t>": "http://xmlns.webpki.org/</w:t>
-      </w:r>
-      <w:proofErr w:type="spellStart"/>
-      <w:r>
-        <w:rPr>
-          <w:rFonts w:ascii="Courier New" w:hAnsi="Courier New" w:cs="Courier New"/>
-          <w:sz w:val="18"/>
-          <w:szCs w:val="18"/>
-        </w:rPr>
-        <w:t>sks</w:t>
-      </w:r>
-      <w:proofErr w:type="spellEnd"/>
-      <w:r>
-        <w:rPr>
-          <w:rFonts w:ascii="Courier New" w:hAnsi="Courier New" w:cs="Courier New"/>
-          <w:sz w:val="18"/>
-          <w:szCs w:val="18"/>
-        </w:rPr>
-        <w:t>/algorithm#ec.p256",</w:t>
+        <w:ind w:left="284"/>
+        <w:rPr>
+          <w:rFonts w:ascii="Courier New" w:hAnsi="Courier New" w:cs="Courier New"/>
+          <w:sz w:val="18"/>
+          <w:szCs w:val="18"/>
+        </w:rPr>
+      </w:pPr>
+      <w:r>
+        <w:rPr>
+          <w:rFonts w:ascii="Courier New" w:hAnsi="Courier New" w:cs="Courier New"/>
+          <w:sz w:val="18"/>
+          <w:szCs w:val="18"/>
+        </w:rPr>
+        <w:t xml:space="preserve">                  "X": "lNxNvAUEE8t7DSQBft93LVSXxKCiVjhbWWfyg023FCk=",</w:t>
       </w:r>
     </w:p>
     <w:p>
@@ -2410,19 +2513,20 @@
         <w:autoSpaceDN w:val="0"/>
         <w:adjustRightInd w:val="0"/>
         <w:spacing w:after="0" w:line="240" w:lineRule="auto"/>
-        <w:rPr>
-          <w:rFonts w:ascii="Courier New" w:hAnsi="Courier New" w:cs="Courier New"/>
-          <w:sz w:val="18"/>
-          <w:szCs w:val="18"/>
-        </w:rPr>
-      </w:pPr>
-      <w:r>
-        <w:rPr>
-          <w:rFonts w:ascii="Courier New" w:hAnsi="Courier New" w:cs="Courier New"/>
-          <w:sz w:val="18"/>
-          <w:szCs w:val="18"/>
-        </w:rPr>
-        <w:t xml:space="preserve">                    "X": "lNxNvAUEE8t7DSQBft93LVSXxKCiVjhbWWfyg023FCk=",</w:t>
+        <w:ind w:left="284"/>
+        <w:rPr>
+          <w:rFonts w:ascii="Courier New" w:hAnsi="Courier New" w:cs="Courier New"/>
+          <w:sz w:val="18"/>
+          <w:szCs w:val="18"/>
+        </w:rPr>
+      </w:pPr>
+      <w:r>
+        <w:rPr>
+          <w:rFonts w:ascii="Courier New" w:hAnsi="Courier New" w:cs="Courier New"/>
+          <w:sz w:val="18"/>
+          <w:szCs w:val="18"/>
+        </w:rPr>
+        <w:t xml:space="preserve">                  "Y": "LmTlQxXB3LgZrNLmhOfMaCnDizczC/RfQ6Kx8iNwfFA="</w:t>
       </w:r>
     </w:p>
     <w:p>
@@ -2431,19 +2535,20 @@
         <w:autoSpaceDN w:val="0"/>
         <w:adjustRightInd w:val="0"/>
         <w:spacing w:after="0" w:line="240" w:lineRule="auto"/>
-        <w:rPr>
-          <w:rFonts w:ascii="Courier New" w:hAnsi="Courier New" w:cs="Courier New"/>
-          <w:sz w:val="18"/>
-          <w:szCs w:val="18"/>
-        </w:rPr>
-      </w:pPr>
-      <w:r>
-        <w:rPr>
-          <w:rFonts w:ascii="Courier New" w:hAnsi="Courier New" w:cs="Courier New"/>
-          <w:sz w:val="18"/>
-          <w:szCs w:val="18"/>
-        </w:rPr>
-        <w:t xml:space="preserve">                    "Y": "LmTlQxXB3LgZrNLmhOfMaCnDizczC/RfQ6Kx8iNwfFA="</w:t>
+        <w:ind w:left="284"/>
+        <w:rPr>
+          <w:rFonts w:ascii="Courier New" w:hAnsi="Courier New" w:cs="Courier New"/>
+          <w:sz w:val="18"/>
+          <w:szCs w:val="18"/>
+        </w:rPr>
+      </w:pPr>
+      <w:r>
+        <w:rPr>
+          <w:rFonts w:ascii="Courier New" w:hAnsi="Courier New" w:cs="Courier New"/>
+          <w:sz w:val="18"/>
+          <w:szCs w:val="18"/>
+        </w:rPr>
+        <w:t xml:space="preserve">                }</w:t>
       </w:r>
     </w:p>
     <w:p>
@@ -2452,19 +2557,20 @@
         <w:autoSpaceDN w:val="0"/>
         <w:adjustRightInd w:val="0"/>
         <w:spacing w:after="0" w:line="240" w:lineRule="auto"/>
-        <w:rPr>
-          <w:rFonts w:ascii="Courier New" w:hAnsi="Courier New" w:cs="Courier New"/>
-          <w:sz w:val="18"/>
-          <w:szCs w:val="18"/>
-        </w:rPr>
-      </w:pPr>
-      <w:r>
-        <w:rPr>
-          <w:rFonts w:ascii="Courier New" w:hAnsi="Courier New" w:cs="Courier New"/>
-          <w:sz w:val="18"/>
-          <w:szCs w:val="18"/>
-        </w:rPr>
-        <w:t xml:space="preserve">                  }</w:t>
+        <w:ind w:left="284"/>
+        <w:rPr>
+          <w:rFonts w:ascii="Courier New" w:hAnsi="Courier New" w:cs="Courier New"/>
+          <w:sz w:val="18"/>
+          <w:szCs w:val="18"/>
+        </w:rPr>
+      </w:pPr>
+      <w:r>
+        <w:rPr>
+          <w:rFonts w:ascii="Courier New" w:hAnsi="Courier New" w:cs="Courier New"/>
+          <w:sz w:val="18"/>
+          <w:szCs w:val="18"/>
+        </w:rPr>
+        <w:t xml:space="preserve">            }</w:t>
       </w:r>
     </w:p>
     <w:p>
@@ -2473,19 +2579,20 @@
         <w:autoSpaceDN w:val="0"/>
         <w:adjustRightInd w:val="0"/>
         <w:spacing w:after="0" w:line="240" w:lineRule="auto"/>
-        <w:rPr>
-          <w:rFonts w:ascii="Courier New" w:hAnsi="Courier New" w:cs="Courier New"/>
-          <w:sz w:val="18"/>
-          <w:szCs w:val="18"/>
-        </w:rPr>
-      </w:pPr>
-      <w:r>
-        <w:rPr>
-          <w:rFonts w:ascii="Courier New" w:hAnsi="Courier New" w:cs="Courier New"/>
-          <w:sz w:val="18"/>
-          <w:szCs w:val="18"/>
-        </w:rPr>
-        <w:t xml:space="preserve">              }</w:t>
+        <w:ind w:left="284"/>
+        <w:rPr>
+          <w:rFonts w:ascii="Courier New" w:hAnsi="Courier New" w:cs="Courier New"/>
+          <w:sz w:val="18"/>
+          <w:szCs w:val="18"/>
+        </w:rPr>
+      </w:pPr>
+      <w:r>
+        <w:rPr>
+          <w:rFonts w:ascii="Courier New" w:hAnsi="Courier New" w:cs="Courier New"/>
+          <w:sz w:val="18"/>
+          <w:szCs w:val="18"/>
+        </w:rPr>
+        <w:t xml:space="preserve">        },</w:t>
       </w:r>
     </w:p>
     <w:p>
@@ -2494,19 +2601,38 @@
         <w:autoSpaceDN w:val="0"/>
         <w:adjustRightInd w:val="0"/>
         <w:spacing w:after="0" w:line="240" w:lineRule="auto"/>
-        <w:rPr>
-          <w:rFonts w:ascii="Courier New" w:hAnsi="Courier New" w:cs="Courier New"/>
-          <w:sz w:val="18"/>
-          <w:szCs w:val="18"/>
-        </w:rPr>
-      </w:pPr>
-      <w:r>
-        <w:rPr>
-          <w:rFonts w:ascii="Courier New" w:hAnsi="Courier New" w:cs="Courier New"/>
-          <w:sz w:val="18"/>
-          <w:szCs w:val="18"/>
-        </w:rPr>
-        <w:t xml:space="preserve">          },</w:t>
+        <w:ind w:left="284"/>
+        <w:rPr>
+          <w:rFonts w:ascii="Courier New" w:hAnsi="Courier New" w:cs="Courier New"/>
+          <w:sz w:val="18"/>
+          <w:szCs w:val="18"/>
+        </w:rPr>
+      </w:pPr>
+      <w:r>
+        <w:rPr>
+          <w:rFonts w:ascii="Courier New" w:hAnsi="Courier New" w:cs="Courier New"/>
+          <w:sz w:val="18"/>
+          <w:szCs w:val="18"/>
+        </w:rPr>
+        <w:t xml:space="preserve">      "</w:t>
+      </w:r>
+      <w:proofErr w:type="spellStart"/>
+      <w:r>
+        <w:rPr>
+          <w:rFonts w:ascii="Courier New" w:hAnsi="Courier New" w:cs="Courier New"/>
+          <w:sz w:val="18"/>
+          <w:szCs w:val="18"/>
+        </w:rPr>
+        <w:t>SignatureValue</w:t>
+      </w:r>
+      <w:proofErr w:type="spellEnd"/>
+      <w:r>
+        <w:rPr>
+          <w:rFonts w:ascii="Courier New" w:hAnsi="Courier New" w:cs="Courier New"/>
+          <w:sz w:val="18"/>
+          <w:szCs w:val="18"/>
+        </w:rPr>
+        <w:t>": "MEYCIQClBw5Sl/ULIzk+0zxHNfDzOsBojIqGJc4txv3ukdHtuwIhAJ0vS1sH1pMDl8ebi/Ga5GBN7jzoiVr/3JLLkBWGkbw8"</w:t>
       </w:r>
     </w:p>
     <w:p>
@@ -2515,37 +2641,20 @@
         <w:autoSpaceDN w:val="0"/>
         <w:adjustRightInd w:val="0"/>
         <w:spacing w:after="0" w:line="240" w:lineRule="auto"/>
-        <w:rPr>
-          <w:rFonts w:ascii="Courier New" w:hAnsi="Courier New" w:cs="Courier New"/>
-          <w:sz w:val="18"/>
-          <w:szCs w:val="18"/>
-        </w:rPr>
-      </w:pPr>
-      <w:r>
-        <w:rPr>
-          <w:rFonts w:ascii="Courier New" w:hAnsi="Courier New" w:cs="Courier New"/>
-          <w:sz w:val="18"/>
-          <w:szCs w:val="18"/>
-        </w:rPr>
-        <w:t xml:space="preserve">        "</w:t>
-      </w:r>
-      <w:proofErr w:type="spellStart"/>
-      <w:r>
-        <w:rPr>
-          <w:rFonts w:ascii="Courier New" w:hAnsi="Courier New" w:cs="Courier New"/>
-          <w:sz w:val="18"/>
-          <w:szCs w:val="18"/>
-        </w:rPr>
-        <w:t>SignatureValue</w:t>
-      </w:r>
-      <w:proofErr w:type="spellEnd"/>
-      <w:r>
-        <w:rPr>
-          <w:rFonts w:ascii="Courier New" w:hAnsi="Courier New" w:cs="Courier New"/>
-          <w:sz w:val="18"/>
-          <w:szCs w:val="18"/>
-        </w:rPr>
-        <w:t>": "MEQCIHPE2mqjsMNji+Tt/e37fuXG7FNFOO5F7FCpJ4RD7fqBAiBcjqIns6fxC7Q3lNQ49TIVUOguYBdIbfnbK+svtCLptg=="</w:t>
+        <w:ind w:left="284"/>
+        <w:rPr>
+          <w:rFonts w:ascii="Courier New" w:hAnsi="Courier New" w:cs="Courier New"/>
+          <w:sz w:val="18"/>
+          <w:szCs w:val="18"/>
+        </w:rPr>
+      </w:pPr>
+      <w:r>
+        <w:rPr>
+          <w:rFonts w:ascii="Courier New" w:hAnsi="Courier New" w:cs="Courier New"/>
+          <w:sz w:val="18"/>
+          <w:szCs w:val="18"/>
+        </w:rPr>
+        <w:t xml:space="preserve">    }</w:t>
       </w:r>
     </w:p>
     <w:p>
@@ -2554,19 +2663,20 @@
         <w:autoSpaceDN w:val="0"/>
         <w:adjustRightInd w:val="0"/>
         <w:spacing w:after="0" w:line="240" w:lineRule="auto"/>
-        <w:rPr>
-          <w:rFonts w:ascii="Courier New" w:hAnsi="Courier New" w:cs="Courier New"/>
-          <w:sz w:val="18"/>
-          <w:szCs w:val="18"/>
-        </w:rPr>
-      </w:pPr>
-      <w:r>
-        <w:rPr>
-          <w:rFonts w:ascii="Courier New" w:hAnsi="Courier New" w:cs="Courier New"/>
-          <w:sz w:val="18"/>
-          <w:szCs w:val="18"/>
-        </w:rPr>
-        <w:t xml:space="preserve">      }</w:t>
+        <w:ind w:left="284"/>
+        <w:rPr>
+          <w:rFonts w:ascii="Courier New" w:hAnsi="Courier New" w:cs="Courier New"/>
+          <w:sz w:val="18"/>
+          <w:szCs w:val="18"/>
+        </w:rPr>
+      </w:pPr>
+      <w:r>
+        <w:rPr>
+          <w:rFonts w:ascii="Courier New" w:hAnsi="Courier New" w:cs="Courier New"/>
+          <w:sz w:val="18"/>
+          <w:szCs w:val="18"/>
+        </w:rPr>
+        <w:t>}</w:t>
       </w:r>
     </w:p>
     <w:p>
@@ -2581,27 +2691,6 @@
           <w:szCs w:val="18"/>
         </w:rPr>
       </w:pPr>
-      <w:r>
-        <w:rPr>
-          <w:rFonts w:ascii="Courier New" w:hAnsi="Courier New" w:cs="Courier New"/>
-          <w:sz w:val="18"/>
-          <w:szCs w:val="18"/>
-        </w:rPr>
-        <w:t xml:space="preserve">  }</w:t>
-      </w:r>
-    </w:p>
-    <w:p>
-      <w:pPr>
-        <w:autoSpaceDE w:val="0"/>
-        <w:autoSpaceDN w:val="0"/>
-        <w:adjustRightInd w:val="0"/>
-        <w:spacing w:after="0" w:line="240" w:lineRule="auto"/>
-        <w:rPr>
-          <w:rFonts w:ascii="Courier New" w:hAnsi="Courier New" w:cs="Courier New"/>
-          <w:sz w:val="18"/>
-          <w:szCs w:val="18"/>
-        </w:rPr>
-      </w:pPr>
     </w:p>
     <w:p>
       <w:pPr>
@@ -2626,7 +2715,15 @@
           <w:sz w:val="18"/>
           <w:szCs w:val="18"/>
         </w:rPr>
-        <w:t>@context</w:t>
+        <w:t>N</w:t>
+      </w:r>
+      <w:r>
+        <w:rPr>
+          <w:rFonts w:ascii="Courier New" w:hAnsi="Courier New" w:cs="Courier New"/>
+          <w:sz w:val="18"/>
+          <w:szCs w:val="18"/>
+        </w:rPr>
+        <w:t>ow</w:t>
       </w:r>
       <w:r>
         <w:rPr>
@@ -2636,32 +2733,6 @@
         </w:rPr>
         <w:t xml:space="preserve">, </w:t>
       </w:r>
-      <w:proofErr w:type="gramStart"/>
-      <w:r>
-        <w:rPr>
-          <w:rFonts w:ascii="Courier New" w:hAnsi="Courier New" w:cs="Courier New"/>
-          <w:sz w:val="18"/>
-          <w:szCs w:val="18"/>
-        </w:rPr>
-        <w:t>N</w:t>
-      </w:r>
-      <w:r>
-        <w:rPr>
-          <w:rFonts w:ascii="Courier New" w:hAnsi="Courier New" w:cs="Courier New"/>
-          <w:sz w:val="18"/>
-          <w:szCs w:val="18"/>
-        </w:rPr>
-        <w:t>ow</w:t>
-      </w:r>
-      <w:proofErr w:type="gramEnd"/>
-      <w:r>
-        <w:rPr>
-          <w:rFonts w:ascii="Arial" w:hAnsi="Arial" w:cs="Arial"/>
-          <w:sz w:val="20"/>
-          <w:szCs w:val="20"/>
-        </w:rPr>
-        <w:t xml:space="preserve">, </w:t>
-      </w:r>
       <w:proofErr w:type="spellStart"/>
       <w:r>
         <w:rPr>
@@ -2678,88 +2749,15 @@
           <w:sz w:val="20"/>
           <w:szCs w:val="20"/>
         </w:rPr>
-        <w:t>) is not a part of the described signature scheme because JCS can be used to sign any valid JSON object.</w:t>
-      </w:r>
-      <w:r>
-        <w:rPr>
-          <w:rFonts w:ascii="Arial" w:hAnsi="Arial" w:cs="Arial"/>
-          <w:sz w:val="20"/>
-          <w:szCs w:val="20"/>
-        </w:rPr>
-        <w:t xml:space="preserve">  However, </w:t>
-      </w:r>
-      <w:r>
-        <w:rPr>
-          <w:rFonts w:ascii="Courier New" w:hAnsi="Courier New" w:cs="Courier New"/>
-          <w:sz w:val="18"/>
-          <w:szCs w:val="18"/>
-        </w:rPr>
-        <w:t>@context</w:t>
-      </w:r>
-      <w:r>
-        <w:rPr>
-          <w:rFonts w:ascii="Arial" w:hAnsi="Arial" w:cs="Arial"/>
-          <w:sz w:val="20"/>
-          <w:szCs w:val="20"/>
-        </w:rPr>
-        <w:t xml:space="preserve"> is a part of th</w:t>
-      </w:r>
-      <w:r>
-        <w:rPr>
-          <w:rFonts w:ascii="Arial" w:hAnsi="Arial" w:cs="Arial"/>
-          <w:sz w:val="20"/>
-          <w:szCs w:val="20"/>
-        </w:rPr>
-        <w:t xml:space="preserve">e mentioned </w:t>
-      </w:r>
-      <w:r>
-        <w:rPr>
-          <w:rFonts w:ascii="Arial" w:hAnsi="Arial" w:cs="Arial"/>
-          <w:i/>
-          <w:sz w:val="20"/>
-          <w:szCs w:val="20"/>
-        </w:rPr>
-        <w:t>reference implementation</w:t>
-      </w:r>
-      <w:r>
-        <w:rPr>
-          <w:rFonts w:ascii="Arial" w:hAnsi="Arial" w:cs="Arial"/>
-          <w:sz w:val="20"/>
-          <w:szCs w:val="20"/>
-        </w:rPr>
-        <w:t xml:space="preserve"> where it</w:t>
-      </w:r>
-      <w:r>
-        <w:rPr>
-          <w:rFonts w:ascii="Arial" w:hAnsi="Arial" w:cs="Arial"/>
-          <w:sz w:val="20"/>
-          <w:szCs w:val="20"/>
-        </w:rPr>
-        <w:t xml:space="preserve"> is used to identify a </w:t>
-      </w:r>
-      <w:r>
-        <w:rPr>
-          <w:rFonts w:ascii="Arial" w:hAnsi="Arial" w:cs="Arial"/>
-          <w:sz w:val="20"/>
-          <w:szCs w:val="20"/>
-        </w:rPr>
-        <w:t xml:space="preserve">specific </w:t>
-      </w:r>
-      <w:r>
-        <w:rPr>
-          <w:rFonts w:ascii="Arial" w:hAnsi="Arial" w:cs="Arial"/>
-          <w:sz w:val="20"/>
-          <w:szCs w:val="20"/>
-        </w:rPr>
-        <w:t>JSON object</w:t>
-      </w:r>
-      <w:r>
-        <w:rPr>
-          <w:rFonts w:ascii="Arial" w:hAnsi="Arial" w:cs="Arial"/>
-          <w:sz w:val="20"/>
-          <w:szCs w:val="20"/>
-        </w:rPr>
-        <w:t xml:space="preserve"> type.</w:t>
+        <w:t>) is not a part of the described signature scheme because JCS can be used to sign any valid JSON object</w:t>
+      </w:r>
+      <w:r>
+        <w:rPr>
+          <w:rFonts w:ascii="Arial" w:hAnsi="Arial" w:cs="Arial"/>
+          <w:sz w:val="20"/>
+          <w:szCs w:val="20"/>
+        </w:rPr>
+        <w:t>.</w:t>
       </w:r>
     </w:p>
     <w:p>
@@ -4034,7 +4032,7 @@
           <w:sz w:val="18"/>
           <w:szCs w:val="18"/>
         </w:rPr>
-        <w:t>{"@context":"http://example.com/signature","Now":"2013-09-14T09:14:31+02:00","PaymentRequest":{"Cur</w:t>
+        <w:t>{"Now":"2013-09-19T10:51:24+02:00","PaymentRequest":{"Currency":"USD","VAT":1.45,"Specification":[{</w:t>
       </w:r>
       <w:r>
         <w:rPr>
@@ -4050,23 +4048,7 @@
           <w:sz w:val="18"/>
           <w:szCs w:val="18"/>
         </w:rPr>
-        <w:t>rency":"USD","VAT":1.45,"Specification":[{"Units":3,"Description":"USB cable","SKU":"TR-46565666","</w:t>
-      </w:r>
-      <w:r>
-        <w:rPr>
-          <w:rFonts w:ascii="Courier New" w:hAnsi="Courier New" w:cs="Courier New"/>
-          <w:sz w:val="18"/>
-          <w:szCs w:val="18"/>
-        </w:rPr>
-        <w:br/>
-      </w:r>
-      <w:r>
-        <w:rPr>
-          <w:rFonts w:ascii="Courier New" w:hAnsi="Courier New" w:cs="Courier New"/>
-          <w:sz w:val="18"/>
-          <w:szCs w:val="18"/>
-        </w:rPr>
-        <w:t>UnitPrice":</w:t>
+        <w:t>"Units":3,"Description":"USB cable","SKU":"TR-46565666","UnitPrice":</w:t>
       </w:r>
       <w:r>
         <w:rPr>
@@ -4084,7 +4066,7 @@
           <w:sz w:val="18"/>
           <w:szCs w:val="18"/>
         </w:rPr>
-        <w:t>},{"Units":1,"Description":"4G Router","SKU":"JK-56566655","UnitPrice":39.99}]},"Esc</w:t>
+        <w:t>},{"Units":1,"Description":</w:t>
       </w:r>
       <w:r>
         <w:rPr>
@@ -4100,7 +4082,7 @@
           <w:sz w:val="18"/>
           <w:szCs w:val="18"/>
         </w:rPr>
-        <w:t>apeMe":"</w:t>
+        <w:t>"4G Router","SKU":"JK-56566655","UnitPrice":39.99}]},"EscapeMe":"</w:t>
       </w:r>
       <w:r>
         <w:rPr>
@@ -4154,7 +4136,7 @@
           <w:sz w:val="18"/>
           <w:szCs w:val="18"/>
         </w:rPr>
-        <w:t>","Signature":{"Algorithm":"http://www.w3.org/2001/04/xmldsig-more#ecdsa-sha</w:t>
+        <w:t>","Signature":{"Alg</w:t>
       </w:r>
       <w:r>
         <w:rPr>
@@ -4170,7 +4152,23 @@
           <w:sz w:val="18"/>
           <w:szCs w:val="18"/>
         </w:rPr>
-        <w:t>256","KeyInfo":{"PublicKey":{"EC":{"NamedCurve":"http://xmlns.webpki.org/sks/algorithm#ec.p256","X":"lNxNvAUEE8t7DSQBft93LVSXxKCiVjhbWWfyg023FCk=","Y":"LmTlQxXB3LgZrNLmhOfMaCnDizczC/RfQ6Kx8iNwfFA="}}}}}</w:t>
+        <w:t>orithm":"http://www.w3.org/2001/04/xmldsig-more#ecdsa-sha256","KeyInfo":{"PublicKey":{"EC":{"NamedC</w:t>
+      </w:r>
+      <w:r>
+        <w:rPr>
+          <w:rFonts w:ascii="Courier New" w:hAnsi="Courier New" w:cs="Courier New"/>
+          <w:sz w:val="18"/>
+          <w:szCs w:val="18"/>
+        </w:rPr>
+        <w:br/>
+      </w:r>
+      <w:r>
+        <w:rPr>
+          <w:rFonts w:ascii="Courier New" w:hAnsi="Courier New" w:cs="Courier New"/>
+          <w:sz w:val="18"/>
+          <w:szCs w:val="18"/>
+        </w:rPr>
+        <w:t>urve":"http://xmlns.webpki.org/sks/algorithm#ec.p256","X":"lNxNvAUEE8t7DSQBft93LVSXxKCiVjhbWWfyg023FCk=","Y":"LmTlQxXB3LgZrNLmhOfMaCnDizczC/RfQ6Kx8iNwfFA="}}}}}</w:t>
       </w:r>
     </w:p>
     <w:p>
@@ -6304,7 +6302,39 @@
           <w:sz w:val="18"/>
           <w:szCs w:val="18"/>
         </w:rPr>
-        <w:t xml:space="preserve">       {</w:t>
+        <w:t xml:space="preserve">     </w:t>
+      </w:r>
+      <w:r>
+        <w:rPr>
+          <w:rFonts w:ascii="Courier New" w:eastAsia="Times New Roman" w:hAnsi="Courier New" w:cs="Courier New"/>
+          <w:sz w:val="18"/>
+          <w:szCs w:val="18"/>
+        </w:rPr>
+        <w:t>"</w:t>
+      </w:r>
+      <w:r>
+        <w:rPr>
+          <w:rFonts w:ascii="Courier New" w:eastAsia="Times New Roman" w:hAnsi="Courier New" w:cs="Courier New"/>
+          <w:sz w:val="18"/>
+          <w:szCs w:val="18"/>
+        </w:rPr>
+        <w:t>Container</w:t>
+      </w:r>
+      <w:r>
+        <w:rPr>
+          <w:rFonts w:ascii="Courier New" w:eastAsia="Times New Roman" w:hAnsi="Courier New" w:cs="Courier New"/>
+          <w:sz w:val="18"/>
+          <w:szCs w:val="18"/>
+        </w:rPr>
+        <w:t>"</w:t>
+      </w:r>
+      <w:r>
+        <w:rPr>
+          <w:rFonts w:ascii="Courier New" w:eastAsia="Times New Roman" w:hAnsi="Courier New" w:cs="Courier New"/>
+          <w:sz w:val="18"/>
+          <w:szCs w:val="18"/>
+        </w:rPr>
+        <w:t>:</w:t>
       </w:r>
     </w:p>
     <w:p>
@@ -6340,23 +6370,7 @@
           <w:sz w:val="18"/>
           <w:szCs w:val="18"/>
         </w:rPr>
-        <w:t xml:space="preserve">         "@context": </w:t>
-      </w:r>
-      <w:r>
-        <w:rPr>
-          <w:rFonts w:ascii="Courier New" w:eastAsia="Times New Roman" w:hAnsi="Courier New" w:cs="Courier New"/>
-          <w:sz w:val="18"/>
-          <w:szCs w:val="18"/>
-        </w:rPr>
-        <w:t>"http://example.com/test-multiple-signatures"</w:t>
-      </w:r>
-      <w:r>
-        <w:rPr>
-          <w:rFonts w:ascii="Courier New" w:eastAsia="Times New Roman" w:hAnsi="Courier New" w:cs="Courier New"/>
-          <w:sz w:val="18"/>
-          <w:szCs w:val="18"/>
-        </w:rPr>
-        <w:t>,</w:t>
+        <w:t xml:space="preserve">       {</w:t>
       </w:r>
     </w:p>
     <w:p>
@@ -8179,6 +8193,8 @@
           <w:szCs w:val="18"/>
         </w:rPr>
       </w:pPr>
+      <w:bookmarkStart w:id="0" w:name="_GoBack"/>
+      <w:bookmarkEnd w:id="0"/>
     </w:p>
     <w:p>
       <w:pPr>
@@ -8249,10 +8265,8 @@
           <w:sz w:val="18"/>
           <w:szCs w:val="18"/>
         </w:rPr>
-        <w:t>2013-09-14</w:t>
-      </w:r>
-      <w:bookmarkStart w:id="0" w:name="_GoBack"/>
-      <w:bookmarkEnd w:id="0"/>
+        <w:t>2013-09-19</w:t>
+      </w:r>
     </w:p>
     <w:sectPr>
       <w:footerReference w:type="default" r:id="rId13"/>
@@ -8331,7 +8345,7 @@
     </w:r>
     <w:r>
       <w:tab/>
-      <w:t>V0.55</w:t>
+      <w:t>V0.56</w:t>
     </w:r>
     <w:r>
       <w:tab/>

</xml_diff>